<commit_message>
Lab 10 and Reproduction
</commit_message>
<xml_diff>
--- a/Laboratornaya6/laborator6true.docx
+++ b/Laboratornaya6/laborator6true.docx
@@ -1,6 +1,6 @@
 
 <file path=word/document.xml><?xml version="1.0" encoding="utf-8"?>
-<w:document xmlns:wpc="http://schemas.microsoft.com/office/word/2010/wordprocessingCanvas" xmlns:cx="http://schemas.microsoft.com/office/drawing/2014/chartex" xmlns:mc="http://schemas.openxmlformats.org/markup-compatibility/2006" xmlns:o="urn:schemas-microsoft-com:office:office" xmlns:r="http://schemas.openxmlformats.org/officeDocument/2006/relationships" xmlns:m="http://schemas.openxmlformats.org/officeDocument/2006/math" xmlns:v="urn:schemas-microsoft-com:vml" xmlns:wp14="http://schemas.microsoft.com/office/word/2010/wordprocessingDrawing" xmlns:wp="http://schemas.openxmlformats.org/drawingml/2006/wordprocessingDrawing" xmlns:w10="urn:schemas-microsoft-com:office:word" xmlns:w="http://schemas.openxmlformats.org/wordprocessingml/2006/main" xmlns:w14="http://schemas.microsoft.com/office/word/2010/wordml" xmlns:w15="http://schemas.microsoft.com/office/word/2012/wordml" xmlns:w16se="http://schemas.microsoft.com/office/word/2015/wordml/symex" xmlns:wpg="http://schemas.microsoft.com/office/word/2010/wordprocessingGroup" xmlns:wpi="http://schemas.microsoft.com/office/word/2010/wordprocessingInk" xmlns:wne="http://schemas.microsoft.com/office/word/2006/wordml" xmlns:wps="http://schemas.microsoft.com/office/word/2010/wordprocessingShape" mc:Ignorable="w14 w15 w16se wp14">
+<w:document xmlns:wpc="http://schemas.microsoft.com/office/word/2010/wordprocessingCanvas" xmlns:mc="http://schemas.openxmlformats.org/markup-compatibility/2006" xmlns:o="urn:schemas-microsoft-com:office:office" xmlns:r="http://schemas.openxmlformats.org/officeDocument/2006/relationships" xmlns:m="http://schemas.openxmlformats.org/officeDocument/2006/math" xmlns:v="urn:schemas-microsoft-com:vml" xmlns:wp14="http://schemas.microsoft.com/office/word/2010/wordprocessingDrawing" xmlns:wp="http://schemas.openxmlformats.org/drawingml/2006/wordprocessingDrawing" xmlns:w10="urn:schemas-microsoft-com:office:word" xmlns:w="http://schemas.openxmlformats.org/wordprocessingml/2006/main" xmlns:w14="http://schemas.microsoft.com/office/word/2010/wordml" xmlns:wpg="http://schemas.microsoft.com/office/word/2010/wordprocessingGroup" xmlns:wpi="http://schemas.microsoft.com/office/word/2010/wordprocessingInk" xmlns:wne="http://schemas.microsoft.com/office/word/2006/wordml" xmlns:wps="http://schemas.microsoft.com/office/word/2010/wordprocessingShape" mc:Ignorable="w14 wp14">
   <w:body>
     <w:tbl>
       <w:tblPr>
@@ -60,7 +60,7 @@
                           </pic:cNvPicPr>
                         </pic:nvPicPr>
                         <pic:blipFill>
-                          <a:blip r:embed="rId8" cstate="print">
+                          <a:blip r:embed="rId9" cstate="print">
                             <a:extLst>
                               <a:ext uri="{28A0092B-C50C-407E-A947-70E740481C1C}">
                                 <a14:useLocalDpi xmlns:a14="http://schemas.microsoft.com/office/drawing/2010/main" val="0"/>
@@ -264,7 +264,7 @@
                     </wp:inline>
                   </w:drawing>
                 </mc:Choice>
-                <mc:Fallback>
+                <mc:Fallback xmlns:w16se="http://schemas.microsoft.com/office/word/2015/wordml/symex" xmlns:w15="http://schemas.microsoft.com/office/word/2012/wordml" xmlns:cx="http://schemas.microsoft.com/office/drawing/2014/chartex">
                   <w:pict>
                     <v:group w14:anchorId="5661E76E" id="Полотно 3" o:spid="_x0000_s1026" editas="canvas" style="width:459pt;height:27pt;mso-position-horizontal-relative:char;mso-position-vertical-relative:line" coordsize="58293,3429" o:gfxdata="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">
                       <v:shapetype id="_x0000_t75" coordsize="21600,21600" o:spt="75" o:preferrelative="t" path="m@4@5l@4@11@9@11@9@5xe" filled="f" stroked="f">
@@ -333,7 +333,23 @@
                 <w:sz w:val="24"/>
                 <w:szCs w:val="24"/>
               </w:rPr>
-              <w:t>Институт информационных технологий (ИТ)</w:t>
+              <w:t>Институт информационных технологий (</w:t>
+            </w:r>
+            <w:proofErr w:type="gramStart"/>
+            <w:r>
+              <w:rPr>
+                <w:sz w:val="24"/>
+                <w:szCs w:val="24"/>
+              </w:rPr>
+              <w:t>ИТ</w:t>
+            </w:r>
+            <w:proofErr w:type="gramEnd"/>
+            <w:r>
+              <w:rPr>
+                <w:sz w:val="24"/>
+                <w:szCs w:val="24"/>
+              </w:rPr>
+              <w:t>)</w:t>
             </w:r>
           </w:p>
         </w:tc>
@@ -1071,8 +1087,6 @@
           <w:b w:val="0"/>
           <w:bCs w:val="0"/>
           <w:color w:val="auto"/>
-          <w:sz w:val="20"/>
-          <w:szCs w:val="20"/>
         </w:rPr>
         <w:id w:val="-2117053499"/>
         <w:docPartObj>
@@ -1080,24 +1094,17 @@
           <w:docPartUnique/>
         </w:docPartObj>
       </w:sdtPr>
-      <w:sdtEndPr>
-        <w:rPr>
-          <w:sz w:val="28"/>
-          <w:szCs w:val="28"/>
-        </w:rPr>
-      </w:sdtEndPr>
+      <w:sdtEndPr/>
       <w:sdtContent>
         <w:p>
           <w:pPr>
             <w:pStyle w:val="aa"/>
             <w:rPr>
-              <w:rFonts w:ascii="Times New Roman" w:hAnsi="Times New Roman" w:cs="Times New Roman"/>
               <w:color w:val="auto"/>
             </w:rPr>
           </w:pPr>
           <w:r>
             <w:rPr>
-              <w:rFonts w:ascii="Times New Roman" w:hAnsi="Times New Roman" w:cs="Times New Roman"/>
               <w:color w:val="auto"/>
             </w:rPr>
             <w:t>Содержание</w:t>
@@ -1137,7 +1144,7 @@
             </w:rPr>
             <w:fldChar w:fldCharType="separate"/>
           </w:r>
-          <w:hyperlink w:anchor="_Toc530682970" w:history="1">
+          <w:hyperlink w:anchor="_Toc532493128" w:history="1">
             <w:r>
               <w:rPr>
                 <w:rStyle w:val="ab"/>
@@ -1172,7 +1179,7 @@
                 <w:sz w:val="28"/>
                 <w:szCs w:val="28"/>
               </w:rPr>
-              <w:instrText xml:space="preserve"> PAGEREF _Toc530682970 \h </w:instrText>
+              <w:instrText xml:space="preserve"> PAGEREF _Toc532493128 \h </w:instrText>
             </w:r>
             <w:r>
               <w:rPr>
@@ -1199,528 +1206,6 @@
                 <w:szCs w:val="28"/>
               </w:rPr>
               <w:t>3</w:t>
-            </w:r>
-            <w:r>
-              <w:rPr>
-                <w:noProof/>
-                <w:webHidden/>
-                <w:sz w:val="28"/>
-                <w:szCs w:val="28"/>
-              </w:rPr>
-              <w:fldChar w:fldCharType="end"/>
-            </w:r>
-          </w:hyperlink>
-        </w:p>
-        <w:p>
-          <w:pPr>
-            <w:pStyle w:val="21"/>
-            <w:tabs>
-              <w:tab w:val="right" w:leader="dot" w:pos="9630"/>
-            </w:tabs>
-            <w:rPr>
-              <w:rFonts w:asciiTheme="minorHAnsi" w:eastAsiaTheme="minorEastAsia" w:hAnsiTheme="minorHAnsi" w:cstheme="minorBidi"/>
-              <w:noProof/>
-              <w:sz w:val="28"/>
-              <w:szCs w:val="28"/>
-            </w:rPr>
-          </w:pPr>
-          <w:hyperlink w:anchor="_Toc530682971" w:history="1">
-            <w:r>
-              <w:rPr>
-                <w:rStyle w:val="ab"/>
-                <w:noProof/>
-                <w:sz w:val="28"/>
-                <w:szCs w:val="28"/>
-              </w:rPr>
-              <w:t>Цель работы</w:t>
-            </w:r>
-            <w:r>
-              <w:rPr>
-                <w:noProof/>
-                <w:webHidden/>
-                <w:sz w:val="28"/>
-                <w:szCs w:val="28"/>
-              </w:rPr>
-              <w:tab/>
-            </w:r>
-            <w:r>
-              <w:rPr>
-                <w:noProof/>
-                <w:webHidden/>
-                <w:sz w:val="28"/>
-                <w:szCs w:val="28"/>
-              </w:rPr>
-              <w:fldChar w:fldCharType="begin"/>
-            </w:r>
-            <w:r>
-              <w:rPr>
-                <w:noProof/>
-                <w:webHidden/>
-                <w:sz w:val="28"/>
-                <w:szCs w:val="28"/>
-              </w:rPr>
-              <w:instrText xml:space="preserve"> PAGEREF _Toc530682971 \h </w:instrText>
-            </w:r>
-            <w:r>
-              <w:rPr>
-                <w:noProof/>
-                <w:webHidden/>
-                <w:sz w:val="28"/>
-                <w:szCs w:val="28"/>
-              </w:rPr>
-            </w:r>
-            <w:r>
-              <w:rPr>
-                <w:noProof/>
-                <w:webHidden/>
-                <w:sz w:val="28"/>
-                <w:szCs w:val="28"/>
-              </w:rPr>
-              <w:fldChar w:fldCharType="separate"/>
-            </w:r>
-            <w:r>
-              <w:rPr>
-                <w:noProof/>
-                <w:webHidden/>
-                <w:sz w:val="28"/>
-                <w:szCs w:val="28"/>
-              </w:rPr>
-              <w:t>3</w:t>
-            </w:r>
-            <w:r>
-              <w:rPr>
-                <w:noProof/>
-                <w:webHidden/>
-                <w:sz w:val="28"/>
-                <w:szCs w:val="28"/>
-              </w:rPr>
-              <w:fldChar w:fldCharType="end"/>
-            </w:r>
-          </w:hyperlink>
-        </w:p>
-        <w:p>
-          <w:pPr>
-            <w:pStyle w:val="21"/>
-            <w:tabs>
-              <w:tab w:val="right" w:leader="dot" w:pos="9630"/>
-            </w:tabs>
-            <w:rPr>
-              <w:rFonts w:asciiTheme="minorHAnsi" w:eastAsiaTheme="minorEastAsia" w:hAnsiTheme="minorHAnsi" w:cstheme="minorBidi"/>
-              <w:noProof/>
-              <w:sz w:val="28"/>
-              <w:szCs w:val="28"/>
-            </w:rPr>
-          </w:pPr>
-          <w:hyperlink w:anchor="_Toc530682972" w:history="1">
-            <w:r>
-              <w:rPr>
-                <w:rStyle w:val="ab"/>
-                <w:noProof/>
-                <w:sz w:val="28"/>
-                <w:szCs w:val="28"/>
-              </w:rPr>
-              <w:t>Таблица истинности</w:t>
-            </w:r>
-            <w:r>
-              <w:rPr>
-                <w:noProof/>
-                <w:webHidden/>
-                <w:sz w:val="28"/>
-                <w:szCs w:val="28"/>
-              </w:rPr>
-              <w:tab/>
-            </w:r>
-            <w:r>
-              <w:rPr>
-                <w:noProof/>
-                <w:webHidden/>
-                <w:sz w:val="28"/>
-                <w:szCs w:val="28"/>
-              </w:rPr>
-              <w:fldChar w:fldCharType="begin"/>
-            </w:r>
-            <w:r>
-              <w:rPr>
-                <w:noProof/>
-                <w:webHidden/>
-                <w:sz w:val="28"/>
-                <w:szCs w:val="28"/>
-              </w:rPr>
-              <w:instrText xml:space="preserve"> PAGEREF _Toc530682972 \h </w:instrText>
-            </w:r>
-            <w:r>
-              <w:rPr>
-                <w:noProof/>
-                <w:webHidden/>
-                <w:sz w:val="28"/>
-                <w:szCs w:val="28"/>
-              </w:rPr>
-            </w:r>
-            <w:r>
-              <w:rPr>
-                <w:noProof/>
-                <w:webHidden/>
-                <w:sz w:val="28"/>
-                <w:szCs w:val="28"/>
-              </w:rPr>
-              <w:fldChar w:fldCharType="separate"/>
-            </w:r>
-            <w:r>
-              <w:rPr>
-                <w:noProof/>
-                <w:webHidden/>
-                <w:sz w:val="28"/>
-                <w:szCs w:val="28"/>
-              </w:rPr>
-              <w:t>3</w:t>
-            </w:r>
-            <w:r>
-              <w:rPr>
-                <w:noProof/>
-                <w:webHidden/>
-                <w:sz w:val="28"/>
-                <w:szCs w:val="28"/>
-              </w:rPr>
-              <w:fldChar w:fldCharType="end"/>
-            </w:r>
-          </w:hyperlink>
-        </w:p>
-        <w:p>
-          <w:pPr>
-            <w:pStyle w:val="21"/>
-            <w:tabs>
-              <w:tab w:val="right" w:leader="dot" w:pos="9630"/>
-            </w:tabs>
-            <w:rPr>
-              <w:rFonts w:asciiTheme="minorHAnsi" w:eastAsiaTheme="minorEastAsia" w:hAnsiTheme="minorHAnsi" w:cstheme="minorBidi"/>
-              <w:noProof/>
-              <w:sz w:val="28"/>
-              <w:szCs w:val="28"/>
-            </w:rPr>
-          </w:pPr>
-          <w:hyperlink w:anchor="_Toc530682973" w:history="1">
-            <w:r>
-              <w:rPr>
-                <w:rStyle w:val="ab"/>
-                <w:noProof/>
-                <w:sz w:val="28"/>
-                <w:szCs w:val="28"/>
-              </w:rPr>
-              <w:t>Реализация на дешифраторе 4-16</w:t>
-            </w:r>
-            <w:r>
-              <w:rPr>
-                <w:noProof/>
-                <w:webHidden/>
-                <w:sz w:val="28"/>
-                <w:szCs w:val="28"/>
-              </w:rPr>
-              <w:tab/>
-            </w:r>
-            <w:r>
-              <w:rPr>
-                <w:noProof/>
-                <w:webHidden/>
-                <w:sz w:val="28"/>
-                <w:szCs w:val="28"/>
-              </w:rPr>
-              <w:fldChar w:fldCharType="begin"/>
-            </w:r>
-            <w:r>
-              <w:rPr>
-                <w:noProof/>
-                <w:webHidden/>
-                <w:sz w:val="28"/>
-                <w:szCs w:val="28"/>
-              </w:rPr>
-              <w:instrText xml:space="preserve"> PAGEREF _Toc530682973 \h </w:instrText>
-            </w:r>
-            <w:r>
-              <w:rPr>
-                <w:noProof/>
-                <w:webHidden/>
-                <w:sz w:val="28"/>
-                <w:szCs w:val="28"/>
-              </w:rPr>
-            </w:r>
-            <w:r>
-              <w:rPr>
-                <w:noProof/>
-                <w:webHidden/>
-                <w:sz w:val="28"/>
-                <w:szCs w:val="28"/>
-              </w:rPr>
-              <w:fldChar w:fldCharType="separate"/>
-            </w:r>
-            <w:r>
-              <w:rPr>
-                <w:noProof/>
-                <w:webHidden/>
-                <w:sz w:val="28"/>
-                <w:szCs w:val="28"/>
-              </w:rPr>
-              <w:t>3</w:t>
-            </w:r>
-            <w:r>
-              <w:rPr>
-                <w:noProof/>
-                <w:webHidden/>
-                <w:sz w:val="28"/>
-                <w:szCs w:val="28"/>
-              </w:rPr>
-              <w:fldChar w:fldCharType="end"/>
-            </w:r>
-          </w:hyperlink>
-        </w:p>
-        <w:p>
-          <w:pPr>
-            <w:pStyle w:val="21"/>
-            <w:tabs>
-              <w:tab w:val="right" w:leader="dot" w:pos="9630"/>
-            </w:tabs>
-            <w:rPr>
-              <w:rFonts w:asciiTheme="minorHAnsi" w:eastAsiaTheme="minorEastAsia" w:hAnsiTheme="minorHAnsi" w:cstheme="minorBidi"/>
-              <w:noProof/>
-              <w:sz w:val="28"/>
-              <w:szCs w:val="28"/>
-            </w:rPr>
-          </w:pPr>
-          <w:hyperlink w:anchor="_Toc530682974" w:history="1">
-            <w:r>
-              <w:rPr>
-                <w:rStyle w:val="ab"/>
-                <w:noProof/>
-                <w:sz w:val="28"/>
-                <w:szCs w:val="28"/>
-              </w:rPr>
-              <w:t>Реализация на дешифраторах 3-8</w:t>
-            </w:r>
-            <w:r>
-              <w:rPr>
-                <w:noProof/>
-                <w:webHidden/>
-                <w:sz w:val="28"/>
-                <w:szCs w:val="28"/>
-              </w:rPr>
-              <w:tab/>
-            </w:r>
-            <w:r>
-              <w:rPr>
-                <w:noProof/>
-                <w:webHidden/>
-                <w:sz w:val="28"/>
-                <w:szCs w:val="28"/>
-              </w:rPr>
-              <w:fldChar w:fldCharType="begin"/>
-            </w:r>
-            <w:r>
-              <w:rPr>
-                <w:noProof/>
-                <w:webHidden/>
-                <w:sz w:val="28"/>
-                <w:szCs w:val="28"/>
-              </w:rPr>
-              <w:instrText xml:space="preserve"> PAGEREF _Toc530682974 \h </w:instrText>
-            </w:r>
-            <w:r>
-              <w:rPr>
-                <w:noProof/>
-                <w:webHidden/>
-                <w:sz w:val="28"/>
-                <w:szCs w:val="28"/>
-              </w:rPr>
-            </w:r>
-            <w:r>
-              <w:rPr>
-                <w:noProof/>
-                <w:webHidden/>
-                <w:sz w:val="28"/>
-                <w:szCs w:val="28"/>
-              </w:rPr>
-              <w:fldChar w:fldCharType="separate"/>
-            </w:r>
-            <w:r>
-              <w:rPr>
-                <w:noProof/>
-                <w:webHidden/>
-                <w:sz w:val="28"/>
-                <w:szCs w:val="28"/>
-              </w:rPr>
-              <w:t>4</w:t>
-            </w:r>
-            <w:r>
-              <w:rPr>
-                <w:noProof/>
-                <w:webHidden/>
-                <w:sz w:val="28"/>
-                <w:szCs w:val="28"/>
-              </w:rPr>
-              <w:fldChar w:fldCharType="end"/>
-            </w:r>
-          </w:hyperlink>
-        </w:p>
-        <w:p>
-          <w:pPr>
-            <w:pStyle w:val="21"/>
-            <w:tabs>
-              <w:tab w:val="right" w:leader="dot" w:pos="9630"/>
-            </w:tabs>
-            <w:rPr>
-              <w:rFonts w:asciiTheme="minorHAnsi" w:eastAsiaTheme="minorEastAsia" w:hAnsiTheme="minorHAnsi" w:cstheme="minorBidi"/>
-              <w:noProof/>
-              <w:sz w:val="28"/>
-              <w:szCs w:val="28"/>
-            </w:rPr>
-          </w:pPr>
-          <w:hyperlink w:anchor="_Toc530682975" w:history="1">
-            <w:r>
-              <w:rPr>
-                <w:rStyle w:val="ab"/>
-                <w:noProof/>
-                <w:sz w:val="28"/>
-                <w:szCs w:val="28"/>
-              </w:rPr>
-              <w:t>Реализация на дешифраторах 2-4</w:t>
-            </w:r>
-            <w:r>
-              <w:rPr>
-                <w:noProof/>
-                <w:webHidden/>
-                <w:sz w:val="28"/>
-                <w:szCs w:val="28"/>
-              </w:rPr>
-              <w:tab/>
-            </w:r>
-            <w:r>
-              <w:rPr>
-                <w:noProof/>
-                <w:webHidden/>
-                <w:sz w:val="28"/>
-                <w:szCs w:val="28"/>
-              </w:rPr>
-              <w:fldChar w:fldCharType="begin"/>
-            </w:r>
-            <w:r>
-              <w:rPr>
-                <w:noProof/>
-                <w:webHidden/>
-                <w:sz w:val="28"/>
-                <w:szCs w:val="28"/>
-              </w:rPr>
-              <w:instrText xml:space="preserve"> PAGEREF _Toc530682975 \h </w:instrText>
-            </w:r>
-            <w:r>
-              <w:rPr>
-                <w:noProof/>
-                <w:webHidden/>
-                <w:sz w:val="28"/>
-                <w:szCs w:val="28"/>
-              </w:rPr>
-            </w:r>
-            <w:r>
-              <w:rPr>
-                <w:noProof/>
-                <w:webHidden/>
-                <w:sz w:val="28"/>
-                <w:szCs w:val="28"/>
-              </w:rPr>
-              <w:fldChar w:fldCharType="separate"/>
-            </w:r>
-            <w:r>
-              <w:rPr>
-                <w:noProof/>
-                <w:webHidden/>
-                <w:sz w:val="28"/>
-                <w:szCs w:val="28"/>
-              </w:rPr>
-              <w:t>5</w:t>
-            </w:r>
-            <w:r>
-              <w:rPr>
-                <w:noProof/>
-                <w:webHidden/>
-                <w:sz w:val="28"/>
-                <w:szCs w:val="28"/>
-              </w:rPr>
-              <w:fldChar w:fldCharType="end"/>
-            </w:r>
-          </w:hyperlink>
-        </w:p>
-        <w:p>
-          <w:pPr>
-            <w:pStyle w:val="21"/>
-            <w:tabs>
-              <w:tab w:val="right" w:leader="dot" w:pos="9630"/>
-            </w:tabs>
-            <w:rPr>
-              <w:rFonts w:asciiTheme="minorHAnsi" w:eastAsiaTheme="minorEastAsia" w:hAnsiTheme="minorHAnsi" w:cstheme="minorBidi"/>
-              <w:noProof/>
-              <w:sz w:val="28"/>
-              <w:szCs w:val="28"/>
-            </w:rPr>
-          </w:pPr>
-          <w:hyperlink w:anchor="_Toc530682976" w:history="1">
-            <w:r>
-              <w:rPr>
-                <w:rStyle w:val="ab"/>
-                <w:noProof/>
-                <w:sz w:val="28"/>
-                <w:szCs w:val="28"/>
-              </w:rPr>
-              <w:t>Вывод</w:t>
-            </w:r>
-            <w:r>
-              <w:rPr>
-                <w:noProof/>
-                <w:webHidden/>
-                <w:sz w:val="28"/>
-                <w:szCs w:val="28"/>
-              </w:rPr>
-              <w:tab/>
-            </w:r>
-            <w:r>
-              <w:rPr>
-                <w:noProof/>
-                <w:webHidden/>
-                <w:sz w:val="28"/>
-                <w:szCs w:val="28"/>
-              </w:rPr>
-              <w:fldChar w:fldCharType="begin"/>
-            </w:r>
-            <w:r>
-              <w:rPr>
-                <w:noProof/>
-                <w:webHidden/>
-                <w:sz w:val="28"/>
-                <w:szCs w:val="28"/>
-              </w:rPr>
-              <w:instrText xml:space="preserve"> PAGEREF _Toc530682976 \h </w:instrText>
-            </w:r>
-            <w:r>
-              <w:rPr>
-                <w:noProof/>
-                <w:webHidden/>
-                <w:sz w:val="28"/>
-                <w:szCs w:val="28"/>
-              </w:rPr>
-            </w:r>
-            <w:r>
-              <w:rPr>
-                <w:noProof/>
-                <w:webHidden/>
-                <w:sz w:val="28"/>
-                <w:szCs w:val="28"/>
-              </w:rPr>
-              <w:fldChar w:fldCharType="separate"/>
-            </w:r>
-            <w:r>
-              <w:rPr>
-                <w:noProof/>
-                <w:webHidden/>
-                <w:sz w:val="28"/>
-                <w:szCs w:val="28"/>
-              </w:rPr>
-              <w:t>7</w:t>
             </w:r>
             <w:r>
               <w:rPr>
@@ -1746,7 +1231,7 @@
               <w:szCs w:val="28"/>
             </w:rPr>
           </w:pPr>
-          <w:hyperlink w:anchor="_Toc530682977" w:history="1">
+          <w:hyperlink w:anchor="_Toc532493129" w:history="1">
             <w:r>
               <w:rPr>
                 <w:rStyle w:val="ab"/>
@@ -1754,7 +1239,7 @@
                 <w:sz w:val="28"/>
                 <w:szCs w:val="28"/>
               </w:rPr>
-              <w:t>Литература</w:t>
+              <w:t>Цель работы</w:t>
             </w:r>
             <w:r>
               <w:rPr>
@@ -1781,7 +1266,7 @@
                 <w:sz w:val="28"/>
                 <w:szCs w:val="28"/>
               </w:rPr>
-              <w:instrText xml:space="preserve"> PAGEREF _Toc530682977 \h </w:instrText>
+              <w:instrText xml:space="preserve"> PAGEREF _Toc532493129 \h </w:instrText>
             </w:r>
             <w:r>
               <w:rPr>
@@ -1807,7 +1292,529 @@
                 <w:sz w:val="28"/>
                 <w:szCs w:val="28"/>
               </w:rPr>
+              <w:t>3</w:t>
+            </w:r>
+            <w:r>
+              <w:rPr>
+                <w:noProof/>
+                <w:webHidden/>
+                <w:sz w:val="28"/>
+                <w:szCs w:val="28"/>
+              </w:rPr>
+              <w:fldChar w:fldCharType="end"/>
+            </w:r>
+          </w:hyperlink>
+        </w:p>
+        <w:p>
+          <w:pPr>
+            <w:pStyle w:val="11"/>
+            <w:tabs>
+              <w:tab w:val="right" w:leader="dot" w:pos="9630"/>
+            </w:tabs>
+            <w:rPr>
+              <w:rFonts w:asciiTheme="minorHAnsi" w:eastAsiaTheme="minorEastAsia" w:hAnsiTheme="minorHAnsi" w:cstheme="minorBidi"/>
+              <w:noProof/>
+              <w:sz w:val="28"/>
+              <w:szCs w:val="28"/>
+            </w:rPr>
+          </w:pPr>
+          <w:hyperlink w:anchor="_Toc532493130" w:history="1">
+            <w:r>
+              <w:rPr>
+                <w:rStyle w:val="ab"/>
+                <w:noProof/>
+                <w:sz w:val="28"/>
+                <w:szCs w:val="28"/>
+              </w:rPr>
+              <w:t>Таблица истинности</w:t>
+            </w:r>
+            <w:r>
+              <w:rPr>
+                <w:noProof/>
+                <w:webHidden/>
+                <w:sz w:val="28"/>
+                <w:szCs w:val="28"/>
+              </w:rPr>
+              <w:tab/>
+            </w:r>
+            <w:r>
+              <w:rPr>
+                <w:noProof/>
+                <w:webHidden/>
+                <w:sz w:val="28"/>
+                <w:szCs w:val="28"/>
+              </w:rPr>
+              <w:fldChar w:fldCharType="begin"/>
+            </w:r>
+            <w:r>
+              <w:rPr>
+                <w:noProof/>
+                <w:webHidden/>
+                <w:sz w:val="28"/>
+                <w:szCs w:val="28"/>
+              </w:rPr>
+              <w:instrText xml:space="preserve"> PAGEREF _Toc532493130 \h </w:instrText>
+            </w:r>
+            <w:r>
+              <w:rPr>
+                <w:noProof/>
+                <w:webHidden/>
+                <w:sz w:val="28"/>
+                <w:szCs w:val="28"/>
+              </w:rPr>
+            </w:r>
+            <w:r>
+              <w:rPr>
+                <w:noProof/>
+                <w:webHidden/>
+                <w:sz w:val="28"/>
+                <w:szCs w:val="28"/>
+              </w:rPr>
+              <w:fldChar w:fldCharType="separate"/>
+            </w:r>
+            <w:r>
+              <w:rPr>
+                <w:noProof/>
+                <w:webHidden/>
+                <w:sz w:val="28"/>
+                <w:szCs w:val="28"/>
+              </w:rPr>
+              <w:t>3</w:t>
+            </w:r>
+            <w:r>
+              <w:rPr>
+                <w:noProof/>
+                <w:webHidden/>
+                <w:sz w:val="28"/>
+                <w:szCs w:val="28"/>
+              </w:rPr>
+              <w:fldChar w:fldCharType="end"/>
+            </w:r>
+          </w:hyperlink>
+        </w:p>
+        <w:p>
+          <w:pPr>
+            <w:pStyle w:val="11"/>
+            <w:tabs>
+              <w:tab w:val="right" w:leader="dot" w:pos="9630"/>
+            </w:tabs>
+            <w:rPr>
+              <w:rFonts w:asciiTheme="minorHAnsi" w:eastAsiaTheme="minorEastAsia" w:hAnsiTheme="minorHAnsi" w:cstheme="minorBidi"/>
+              <w:noProof/>
+              <w:sz w:val="28"/>
+              <w:szCs w:val="28"/>
+            </w:rPr>
+          </w:pPr>
+          <w:hyperlink w:anchor="_Toc532493131" w:history="1">
+            <w:r>
+              <w:rPr>
+                <w:rStyle w:val="ab"/>
+                <w:noProof/>
+                <w:sz w:val="28"/>
+                <w:szCs w:val="28"/>
+              </w:rPr>
+              <w:t>Реализация на дешифраторе 4-16</w:t>
+            </w:r>
+            <w:r>
+              <w:rPr>
+                <w:noProof/>
+                <w:webHidden/>
+                <w:sz w:val="28"/>
+                <w:szCs w:val="28"/>
+              </w:rPr>
+              <w:tab/>
+            </w:r>
+            <w:r>
+              <w:rPr>
+                <w:noProof/>
+                <w:webHidden/>
+                <w:sz w:val="28"/>
+                <w:szCs w:val="28"/>
+              </w:rPr>
+              <w:fldChar w:fldCharType="begin"/>
+            </w:r>
+            <w:r>
+              <w:rPr>
+                <w:noProof/>
+                <w:webHidden/>
+                <w:sz w:val="28"/>
+                <w:szCs w:val="28"/>
+              </w:rPr>
+              <w:instrText xml:space="preserve"> PAGEREF _Toc532493131 \h </w:instrText>
+            </w:r>
+            <w:r>
+              <w:rPr>
+                <w:noProof/>
+                <w:webHidden/>
+                <w:sz w:val="28"/>
+                <w:szCs w:val="28"/>
+              </w:rPr>
+            </w:r>
+            <w:r>
+              <w:rPr>
+                <w:noProof/>
+                <w:webHidden/>
+                <w:sz w:val="28"/>
+                <w:szCs w:val="28"/>
+              </w:rPr>
+              <w:fldChar w:fldCharType="separate"/>
+            </w:r>
+            <w:r>
+              <w:rPr>
+                <w:noProof/>
+                <w:webHidden/>
+                <w:sz w:val="28"/>
+                <w:szCs w:val="28"/>
+              </w:rPr>
+              <w:t>3</w:t>
+            </w:r>
+            <w:r>
+              <w:rPr>
+                <w:noProof/>
+                <w:webHidden/>
+                <w:sz w:val="28"/>
+                <w:szCs w:val="28"/>
+              </w:rPr>
+              <w:fldChar w:fldCharType="end"/>
+            </w:r>
+          </w:hyperlink>
+        </w:p>
+        <w:p>
+          <w:pPr>
+            <w:pStyle w:val="11"/>
+            <w:tabs>
+              <w:tab w:val="right" w:leader="dot" w:pos="9630"/>
+            </w:tabs>
+            <w:rPr>
+              <w:rFonts w:asciiTheme="minorHAnsi" w:eastAsiaTheme="minorEastAsia" w:hAnsiTheme="minorHAnsi" w:cstheme="minorBidi"/>
+              <w:noProof/>
+              <w:sz w:val="28"/>
+              <w:szCs w:val="28"/>
+            </w:rPr>
+          </w:pPr>
+          <w:hyperlink w:anchor="_Toc532493132" w:history="1">
+            <w:r>
+              <w:rPr>
+                <w:rStyle w:val="ab"/>
+                <w:noProof/>
+                <w:sz w:val="28"/>
+                <w:szCs w:val="28"/>
+              </w:rPr>
+              <w:t>Реализация на дешифраторах 3-8</w:t>
+            </w:r>
+            <w:r>
+              <w:rPr>
+                <w:noProof/>
+                <w:webHidden/>
+                <w:sz w:val="28"/>
+                <w:szCs w:val="28"/>
+              </w:rPr>
+              <w:tab/>
+            </w:r>
+            <w:r>
+              <w:rPr>
+                <w:noProof/>
+                <w:webHidden/>
+                <w:sz w:val="28"/>
+                <w:szCs w:val="28"/>
+              </w:rPr>
+              <w:fldChar w:fldCharType="begin"/>
+            </w:r>
+            <w:r>
+              <w:rPr>
+                <w:noProof/>
+                <w:webHidden/>
+                <w:sz w:val="28"/>
+                <w:szCs w:val="28"/>
+              </w:rPr>
+              <w:instrText xml:space="preserve"> PAGEREF _Toc532493132 \h </w:instrText>
+            </w:r>
+            <w:r>
+              <w:rPr>
+                <w:noProof/>
+                <w:webHidden/>
+                <w:sz w:val="28"/>
+                <w:szCs w:val="28"/>
+              </w:rPr>
+            </w:r>
+            <w:r>
+              <w:rPr>
+                <w:noProof/>
+                <w:webHidden/>
+                <w:sz w:val="28"/>
+                <w:szCs w:val="28"/>
+              </w:rPr>
+              <w:fldChar w:fldCharType="separate"/>
+            </w:r>
+            <w:r>
+              <w:rPr>
+                <w:noProof/>
+                <w:webHidden/>
+                <w:sz w:val="28"/>
+                <w:szCs w:val="28"/>
+              </w:rPr>
+              <w:t>4</w:t>
+            </w:r>
+            <w:r>
+              <w:rPr>
+                <w:noProof/>
+                <w:webHidden/>
+                <w:sz w:val="28"/>
+                <w:szCs w:val="28"/>
+              </w:rPr>
+              <w:fldChar w:fldCharType="end"/>
+            </w:r>
+          </w:hyperlink>
+        </w:p>
+        <w:p>
+          <w:pPr>
+            <w:pStyle w:val="11"/>
+            <w:tabs>
+              <w:tab w:val="right" w:leader="dot" w:pos="9630"/>
+            </w:tabs>
+            <w:rPr>
+              <w:rFonts w:asciiTheme="minorHAnsi" w:eastAsiaTheme="minorEastAsia" w:hAnsiTheme="minorHAnsi" w:cstheme="minorBidi"/>
+              <w:noProof/>
+              <w:sz w:val="28"/>
+              <w:szCs w:val="28"/>
+            </w:rPr>
+          </w:pPr>
+          <w:hyperlink w:anchor="_Toc532493133" w:history="1">
+            <w:r>
+              <w:rPr>
+                <w:rStyle w:val="ab"/>
+                <w:noProof/>
+                <w:sz w:val="28"/>
+                <w:szCs w:val="28"/>
+              </w:rPr>
+              <w:t>Реализация на дешифраторах 2-4</w:t>
+            </w:r>
+            <w:r>
+              <w:rPr>
+                <w:noProof/>
+                <w:webHidden/>
+                <w:sz w:val="28"/>
+                <w:szCs w:val="28"/>
+              </w:rPr>
+              <w:tab/>
+            </w:r>
+            <w:r>
+              <w:rPr>
+                <w:noProof/>
+                <w:webHidden/>
+                <w:sz w:val="28"/>
+                <w:szCs w:val="28"/>
+              </w:rPr>
+              <w:fldChar w:fldCharType="begin"/>
+            </w:r>
+            <w:r>
+              <w:rPr>
+                <w:noProof/>
+                <w:webHidden/>
+                <w:sz w:val="28"/>
+                <w:szCs w:val="28"/>
+              </w:rPr>
+              <w:instrText xml:space="preserve"> PAGEREF _Toc532493133 \h </w:instrText>
+            </w:r>
+            <w:r>
+              <w:rPr>
+                <w:noProof/>
+                <w:webHidden/>
+                <w:sz w:val="28"/>
+                <w:szCs w:val="28"/>
+              </w:rPr>
+            </w:r>
+            <w:r>
+              <w:rPr>
+                <w:noProof/>
+                <w:webHidden/>
+                <w:sz w:val="28"/>
+                <w:szCs w:val="28"/>
+              </w:rPr>
+              <w:fldChar w:fldCharType="separate"/>
+            </w:r>
+            <w:r>
+              <w:rPr>
+                <w:noProof/>
+                <w:webHidden/>
+                <w:sz w:val="28"/>
+                <w:szCs w:val="28"/>
+              </w:rPr>
+              <w:t>5</w:t>
+            </w:r>
+            <w:r>
+              <w:rPr>
+                <w:noProof/>
+                <w:webHidden/>
+                <w:sz w:val="28"/>
+                <w:szCs w:val="28"/>
+              </w:rPr>
+              <w:fldChar w:fldCharType="end"/>
+            </w:r>
+          </w:hyperlink>
+        </w:p>
+        <w:p>
+          <w:pPr>
+            <w:pStyle w:val="11"/>
+            <w:tabs>
+              <w:tab w:val="right" w:leader="dot" w:pos="9630"/>
+            </w:tabs>
+            <w:rPr>
+              <w:rFonts w:asciiTheme="minorHAnsi" w:eastAsiaTheme="minorEastAsia" w:hAnsiTheme="minorHAnsi" w:cstheme="minorBidi"/>
+              <w:noProof/>
+              <w:sz w:val="28"/>
+              <w:szCs w:val="28"/>
+            </w:rPr>
+          </w:pPr>
+          <w:hyperlink w:anchor="_Toc532493134" w:history="1">
+            <w:r>
+              <w:rPr>
+                <w:rStyle w:val="ab"/>
+                <w:noProof/>
+                <w:sz w:val="28"/>
+                <w:szCs w:val="28"/>
+              </w:rPr>
+              <w:t>Вывод</w:t>
+            </w:r>
+            <w:r>
+              <w:rPr>
+                <w:noProof/>
+                <w:webHidden/>
+                <w:sz w:val="28"/>
+                <w:szCs w:val="28"/>
+              </w:rPr>
+              <w:tab/>
+            </w:r>
+            <w:r>
+              <w:rPr>
+                <w:noProof/>
+                <w:webHidden/>
+                <w:sz w:val="28"/>
+                <w:szCs w:val="28"/>
+              </w:rPr>
+              <w:fldChar w:fldCharType="begin"/>
+            </w:r>
+            <w:r>
+              <w:rPr>
+                <w:noProof/>
+                <w:webHidden/>
+                <w:sz w:val="28"/>
+                <w:szCs w:val="28"/>
+              </w:rPr>
+              <w:instrText xml:space="preserve"> PAGEREF _Toc532493134 \h </w:instrText>
+            </w:r>
+            <w:r>
+              <w:rPr>
+                <w:noProof/>
+                <w:webHidden/>
+                <w:sz w:val="28"/>
+                <w:szCs w:val="28"/>
+              </w:rPr>
+            </w:r>
+            <w:r>
+              <w:rPr>
+                <w:noProof/>
+                <w:webHidden/>
+                <w:sz w:val="28"/>
+                <w:szCs w:val="28"/>
+              </w:rPr>
+              <w:fldChar w:fldCharType="separate"/>
+            </w:r>
+            <w:r>
+              <w:rPr>
+                <w:noProof/>
+                <w:webHidden/>
+                <w:sz w:val="28"/>
+                <w:szCs w:val="28"/>
+              </w:rPr>
               <w:t>8</w:t>
+            </w:r>
+            <w:r>
+              <w:rPr>
+                <w:noProof/>
+                <w:webHidden/>
+                <w:sz w:val="28"/>
+                <w:szCs w:val="28"/>
+              </w:rPr>
+              <w:fldChar w:fldCharType="end"/>
+            </w:r>
+          </w:hyperlink>
+        </w:p>
+        <w:p>
+          <w:pPr>
+            <w:pStyle w:val="11"/>
+            <w:tabs>
+              <w:tab w:val="right" w:leader="dot" w:pos="9630"/>
+            </w:tabs>
+            <w:rPr>
+              <w:rFonts w:asciiTheme="minorHAnsi" w:eastAsiaTheme="minorEastAsia" w:hAnsiTheme="minorHAnsi" w:cstheme="minorBidi"/>
+              <w:noProof/>
+              <w:sz w:val="28"/>
+              <w:szCs w:val="28"/>
+            </w:rPr>
+          </w:pPr>
+          <w:hyperlink w:anchor="_Toc532493135" w:history="1">
+            <w:r>
+              <w:rPr>
+                <w:rStyle w:val="ab"/>
+                <w:noProof/>
+                <w:sz w:val="28"/>
+                <w:szCs w:val="28"/>
+              </w:rPr>
+              <w:t>Список информационных источников</w:t>
+            </w:r>
+            <w:r>
+              <w:rPr>
+                <w:noProof/>
+                <w:webHidden/>
+                <w:sz w:val="28"/>
+                <w:szCs w:val="28"/>
+              </w:rPr>
+              <w:tab/>
+            </w:r>
+            <w:r>
+              <w:rPr>
+                <w:noProof/>
+                <w:webHidden/>
+                <w:sz w:val="28"/>
+                <w:szCs w:val="28"/>
+              </w:rPr>
+              <w:fldChar w:fldCharType="begin"/>
+            </w:r>
+            <w:r>
+              <w:rPr>
+                <w:noProof/>
+                <w:webHidden/>
+                <w:sz w:val="28"/>
+                <w:szCs w:val="28"/>
+              </w:rPr>
+              <w:instrText xml:space="preserve"> PAGEREF _Toc532493135 \h </w:instrText>
+            </w:r>
+            <w:r>
+              <w:rPr>
+                <w:noProof/>
+                <w:webHidden/>
+                <w:sz w:val="28"/>
+                <w:szCs w:val="28"/>
+              </w:rPr>
+            </w:r>
+            <w:r>
+              <w:rPr>
+                <w:noProof/>
+                <w:webHidden/>
+                <w:sz w:val="28"/>
+                <w:szCs w:val="28"/>
+              </w:rPr>
+              <w:fldChar w:fldCharType="separate"/>
+            </w:r>
+            <w:r>
+              <w:rPr>
+                <w:noProof/>
+                <w:webHidden/>
+                <w:sz w:val="28"/>
+                <w:szCs w:val="28"/>
+              </w:rPr>
+              <w:t>9</w:t>
             </w:r>
             <w:r>
               <w:rPr>
@@ -1863,7 +1870,7 @@
       <w:pPr>
         <w:pStyle w:val="1"/>
       </w:pPr>
-      <w:bookmarkStart w:id="0" w:name="_Toc530682970"/>
+      <w:bookmarkStart w:id="0" w:name="_Toc532493128"/>
       <w:r>
         <w:lastRenderedPageBreak/>
         <w:t>Практическая работа №</w:t>
@@ -1875,9 +1882,11 @@
     </w:p>
     <w:p>
       <w:pPr>
-        <w:pStyle w:val="2"/>
-      </w:pPr>
-      <w:bookmarkStart w:id="1" w:name="_Toc530682971"/>
+        <w:pStyle w:val="1"/>
+      </w:pPr>
+      <w:bookmarkStart w:id="1" w:name="_Toc532493129"/>
+      <w:bookmarkStart w:id="2" w:name="_GoBack"/>
+      <w:bookmarkEnd w:id="2"/>
       <w:r>
         <w:t>Цель работы</w:t>
       </w:r>
@@ -1929,13 +1938,13 @@
     </w:p>
     <w:p>
       <w:pPr>
-        <w:pStyle w:val="2"/>
-      </w:pPr>
-      <w:bookmarkStart w:id="2" w:name="_Toc530682972"/>
+        <w:pStyle w:val="1"/>
+      </w:pPr>
+      <w:bookmarkStart w:id="3" w:name="_Toc532493130"/>
       <w:r>
         <w:t>Таблица истинности</w:t>
       </w:r>
-      <w:bookmarkEnd w:id="2"/>
+      <w:bookmarkEnd w:id="3"/>
     </w:p>
     <w:p>
       <w:pPr>
@@ -2118,7 +2127,7 @@
           <w:noProof/>
         </w:rPr>
         <w:drawing>
-          <wp:inline distT="0" distB="0" distL="0" distR="0" wp14:anchorId="2EB0A8B3" wp14:editId="4A44AB46">
+          <wp:inline distT="0" distB="0" distL="0" distR="0" wp14:anchorId="5FE050FD" wp14:editId="3B8FE2E3">
             <wp:extent cx="2202511" cy="4733299"/>
             <wp:effectExtent l="0" t="0" r="7620" b="0"/>
             <wp:docPr id="14" name="Рисунок 14"/>
@@ -2135,7 +2144,7 @@
                     </pic:cNvPicPr>
                   </pic:nvPicPr>
                   <pic:blipFill>
-                    <a:blip r:embed="rId9">
+                    <a:blip r:embed="rId10">
                       <a:extLst>
                         <a:ext uri="{28A0092B-C50C-407E-A947-70E740481C1C}">
                           <a14:useLocalDpi xmlns:a14="http://schemas.microsoft.com/office/drawing/2010/main" val="0"/>
@@ -2169,20 +2178,24 @@
     </w:p>
     <w:p>
       <w:pPr>
-        <w:pStyle w:val="2"/>
-      </w:pPr>
-      <w:bookmarkStart w:id="3" w:name="_Toc530682973"/>
+        <w:pStyle w:val="1"/>
+      </w:pPr>
+      <w:bookmarkStart w:id="4" w:name="_Toc532493131"/>
       <w:r>
         <w:t>Реализация на дешифраторе 4-16</w:t>
       </w:r>
-      <w:bookmarkEnd w:id="3"/>
+      <w:bookmarkEnd w:id="4"/>
     </w:p>
     <w:p>
       <w:pPr>
         <w:pStyle w:val="ac"/>
       </w:pPr>
       <w:r>
-        <w:t xml:space="preserve">Реализуем схему на дешифраторе 4-16, при этом, где функция принимает 1, комбинация </w:t>
+        <w:t xml:space="preserve">Реализуем схему на дешифраторе 4-16, при этом, где функция принимает </w:t>
+      </w:r>
+      <w:r>
+        <w:lastRenderedPageBreak/>
+        <w:t xml:space="preserve">1, комбинация </w:t>
       </w:r>
       <w:r>
         <w:rPr>
@@ -2200,11 +2213,15 @@
         <w:t>в</w:t>
       </w:r>
       <w:r>
-        <w:t xml:space="preserve"> двоичном виде адрес выхода на котором и будет </w:t>
-      </w:r>
-      <w:r>
-        <w:lastRenderedPageBreak/>
-        <w:t xml:space="preserve">искомое значение, на остальных выходах будет 0. Реализация такой схемы </w:t>
+        <w:t xml:space="preserve"> двоичном виде адрес </w:t>
+      </w:r>
+      <w:proofErr w:type="gramStart"/>
+      <w:r>
+        <w:t>выхода</w:t>
+      </w:r>
+      <w:proofErr w:type="gramEnd"/>
+      <w:r>
+        <w:t xml:space="preserve"> на котором и будет искомое значение, на остальных выходах будет 0. Реализация такой схемы </w:t>
       </w:r>
       <w:r>
         <w:t>приведена на рисунке 1</w:t>
@@ -2230,7 +2247,7 @@
           <w:vertAlign w:val="subscript"/>
         </w:rPr>
         <w:drawing>
-          <wp:inline distT="0" distB="0" distL="0" distR="0" wp14:anchorId="3E6B250F" wp14:editId="2F7981D3">
+          <wp:inline distT="0" distB="0" distL="0" distR="0" wp14:anchorId="19FFE44D" wp14:editId="08E61C8B">
             <wp:extent cx="4556097" cy="2988923"/>
             <wp:effectExtent l="0" t="0" r="0" b="2540"/>
             <wp:docPr id="11" name="Рисунок 11" descr="C:\Users\Aleksandr\Documents\informatics-master\LOVT2018 (1)\LOVT2018-upgrade\7_4-16.jpg"/>
@@ -2247,7 +2264,7 @@
                     </pic:cNvPicPr>
                   </pic:nvPicPr>
                   <pic:blipFill rotWithShape="1">
-                    <a:blip r:embed="rId10" cstate="print">
+                    <a:blip r:embed="rId11" cstate="print">
                       <a:extLst>
                         <a:ext uri="{28A0092B-C50C-407E-A947-70E740481C1C}">
                           <a14:useLocalDpi xmlns:a14="http://schemas.microsoft.com/office/drawing/2010/main" val="0"/>
@@ -2352,20 +2369,28 @@
     </w:p>
     <w:p>
       <w:pPr>
-        <w:pStyle w:val="2"/>
-      </w:pPr>
-      <w:bookmarkStart w:id="4" w:name="_Toc530682974"/>
+        <w:pStyle w:val="1"/>
+      </w:pPr>
+      <w:bookmarkStart w:id="5" w:name="_Toc532493132"/>
       <w:r>
         <w:t>Реализация на дешифраторах 3-8</w:t>
       </w:r>
-      <w:bookmarkEnd w:id="4"/>
+      <w:bookmarkEnd w:id="5"/>
     </w:p>
     <w:p>
       <w:pPr>
         <w:pStyle w:val="ac"/>
       </w:pPr>
       <w:r>
-        <w:t>Для реализации обратимся к таблице истинности и выделим интервалы, когда А принимает одно значение</w:t>
+        <w:t>Для реализации обратимся к таблице истинности и выделим интервалы, когда</w:t>
+      </w:r>
+      <w:proofErr w:type="gramStart"/>
+      <w:r>
+        <w:t xml:space="preserve"> А</w:t>
+      </w:r>
+      <w:proofErr w:type="gramEnd"/>
+      <w:r>
+        <w:t xml:space="preserve"> принимает одно значение</w:t>
       </w:r>
       <w:r>
         <w:t xml:space="preserve"> </w:t>
@@ -2456,8 +2481,18 @@
           <w:sz w:val="28"/>
           <w:szCs w:val="28"/>
         </w:rPr>
-        <w:t>. Таблица истинности с интервалами по А</w:t>
-      </w:r>
+        <w:t>. Таблица истинности с интервалами по</w:t>
+      </w:r>
+      <w:proofErr w:type="gramStart"/>
+      <w:r>
+        <w:rPr>
+          <w:color w:val="auto"/>
+          <w:sz w:val="28"/>
+          <w:szCs w:val="28"/>
+        </w:rPr>
+        <w:t xml:space="preserve"> А</w:t>
+      </w:r>
+      <w:proofErr w:type="gramEnd"/>
     </w:p>
     <w:p>
       <w:pPr>
@@ -2471,7 +2506,7 @@
           <w:noProof/>
         </w:rPr>
         <w:drawing>
-          <wp:inline distT="0" distB="0" distL="0" distR="0" wp14:anchorId="1A0CC751" wp14:editId="7747415E">
+          <wp:inline distT="0" distB="0" distL="0" distR="0" wp14:anchorId="7EE1A74E" wp14:editId="31DC5EFC">
             <wp:extent cx="2203200" cy="4734774"/>
             <wp:effectExtent l="0" t="0" r="6985" b="8890"/>
             <wp:docPr id="15" name="Рисунок 15"/>
@@ -2488,7 +2523,7 @@
                     </pic:cNvPicPr>
                   </pic:nvPicPr>
                   <pic:blipFill>
-                    <a:blip r:embed="rId11">
+                    <a:blip r:embed="rId12">
                       <a:extLst>
                         <a:ext uri="{28A0092B-C50C-407E-A947-70E740481C1C}">
                           <a14:useLocalDpi xmlns:a14="http://schemas.microsoft.com/office/drawing/2010/main" val="0"/>
@@ -2530,7 +2565,7 @@
           <w:noProof/>
         </w:rPr>
         <w:drawing>
-          <wp:inline distT="0" distB="0" distL="0" distR="0" wp14:anchorId="51644BCA" wp14:editId="0FBC73F4">
+          <wp:inline distT="0" distB="0" distL="0" distR="0" wp14:anchorId="6E34C8EE" wp14:editId="7A0D3510">
             <wp:extent cx="4557600" cy="2994836"/>
             <wp:effectExtent l="0" t="0" r="0" b="0"/>
             <wp:docPr id="16" name="Рисунок 16"/>
@@ -2547,7 +2582,7 @@
                     </pic:cNvPicPr>
                   </pic:nvPicPr>
                   <pic:blipFill rotWithShape="1">
-                    <a:blip r:embed="rId12" cstate="print">
+                    <a:blip r:embed="rId13" cstate="print">
                       <a:extLst>
                         <a:ext uri="{28A0092B-C50C-407E-A947-70E740481C1C}">
                           <a14:useLocalDpi xmlns:a14="http://schemas.microsoft.com/office/drawing/2010/main" val="0"/>
@@ -2652,20 +2687,25 @@
     </w:p>
     <w:p>
       <w:pPr>
-        <w:pStyle w:val="2"/>
-      </w:pPr>
-      <w:bookmarkStart w:id="5" w:name="_Toc530682975"/>
+        <w:pStyle w:val="1"/>
+      </w:pPr>
+      <w:bookmarkStart w:id="6" w:name="_Toc532493133"/>
       <w:r>
         <w:t>Реализация на дешифраторах 2-4</w:t>
       </w:r>
-      <w:bookmarkEnd w:id="5"/>
+      <w:bookmarkEnd w:id="6"/>
     </w:p>
     <w:p>
       <w:pPr>
         <w:pStyle w:val="ac"/>
       </w:pPr>
-      <w:r>
-        <w:t xml:space="preserve">В данном случае потребуется пять дешифраторов 2-4, первый из которых в качества адреса будет получать значения </w:t>
+      <w:proofErr w:type="gramStart"/>
+      <w:r>
+        <w:t xml:space="preserve">В данном случае потребуется пять дешифраторов 2-4, первый из которых </w:t>
+      </w:r>
+      <w:r>
+        <w:lastRenderedPageBreak/>
+        <w:t xml:space="preserve">в качества адреса будет получать значения </w:t>
       </w:r>
       <w:r>
         <w:rPr>
@@ -2674,11 +2714,7 @@
         <w:t>AB</w:t>
       </w:r>
       <w:r>
-        <w:t xml:space="preserve"> и выходы которого будут </w:t>
-      </w:r>
-      <w:r>
-        <w:lastRenderedPageBreak/>
-        <w:t xml:space="preserve">направлены на разрешающие входы остальных четырех дешифраторов, на адреса которых подаются </w:t>
+        <w:t xml:space="preserve"> и выходы которого будут направлены на разрешающие входы остальных четырех дешифраторов, на адреса которых подаются </w:t>
       </w:r>
       <w:r>
         <w:rPr>
@@ -2687,7 +2723,11 @@
         <w:t>CD</w:t>
       </w:r>
       <w:r>
-        <w:t>. Рассмотрим для облегчения задачи таблицу истинности с соответствующими интервалами (</w:t>
+        <w:t>.</w:t>
+      </w:r>
+      <w:proofErr w:type="gramEnd"/>
+      <w:r>
+        <w:t xml:space="preserve"> Рассмотрим для облегчения задачи таблицу истинности с соответствующими интервалами (</w:t>
       </w:r>
       <w:r>
         <w:t>таблица 3) и реализацию схемы (рисунок 3</w:t>
@@ -2778,7 +2818,7 @@
           <w:noProof/>
         </w:rPr>
         <w:drawing>
-          <wp:inline distT="0" distB="0" distL="0" distR="0" wp14:anchorId="30F78CFD" wp14:editId="23E89BC8">
+          <wp:inline distT="0" distB="0" distL="0" distR="0" wp14:anchorId="67B9A883" wp14:editId="5882939D">
             <wp:extent cx="2203200" cy="4734642"/>
             <wp:effectExtent l="0" t="0" r="6985" b="0"/>
             <wp:docPr id="17" name="Рисунок 17"/>
@@ -2795,7 +2835,7 @@
                     </pic:cNvPicPr>
                   </pic:nvPicPr>
                   <pic:blipFill>
-                    <a:blip r:embed="rId13">
+                    <a:blip r:embed="rId14">
                       <a:extLst>
                         <a:ext uri="{28A0092B-C50C-407E-A947-70E740481C1C}">
                           <a14:useLocalDpi xmlns:a14="http://schemas.microsoft.com/office/drawing/2010/main" val="0"/>
@@ -2837,7 +2877,7 @@
           <w:noProof/>
         </w:rPr>
         <w:drawing>
-          <wp:inline distT="0" distB="0" distL="0" distR="0" wp14:anchorId="746E2F3C" wp14:editId="4217114D">
+          <wp:inline distT="0" distB="0" distL="0" distR="0" wp14:anchorId="2465C8B3" wp14:editId="6FD14C9F">
             <wp:extent cx="4557600" cy="2983402"/>
             <wp:effectExtent l="0" t="0" r="0" b="7620"/>
             <wp:docPr id="18" name="Рисунок 18"/>
@@ -2854,7 +2894,7 @@
                     </pic:cNvPicPr>
                   </pic:nvPicPr>
                   <pic:blipFill rotWithShape="1">
-                    <a:blip r:embed="rId14" cstate="print">
+                    <a:blip r:embed="rId15" cstate="print">
                       <a:extLst>
                         <a:ext uri="{28A0092B-C50C-407E-A947-70E740481C1C}">
                           <a14:useLocalDpi xmlns:a14="http://schemas.microsoft.com/office/drawing/2010/main" val="0"/>
@@ -2959,13 +2999,14 @@
     </w:p>
     <w:p>
       <w:pPr>
-        <w:pStyle w:val="2"/>
-      </w:pPr>
-      <w:bookmarkStart w:id="6" w:name="_Toc530682976"/>
-      <w:r>
+        <w:pStyle w:val="1"/>
+      </w:pPr>
+      <w:bookmarkStart w:id="7" w:name="_Toc532493134"/>
+      <w:r>
+        <w:lastRenderedPageBreak/>
         <w:t>Вывод</w:t>
       </w:r>
-      <w:bookmarkEnd w:id="6"/>
+      <w:bookmarkEnd w:id="7"/>
     </w:p>
     <w:p>
       <w:pPr>
@@ -2978,21 +3019,19 @@
         <w:t>боты отработал навык</w:t>
       </w:r>
       <w:r>
-        <w:t xml:space="preserve"> составления и реализации </w:t>
-      </w:r>
-      <w:r>
-        <w:lastRenderedPageBreak/>
-        <w:t>комбинационных схем логической функции на дешифраторах разного размера</w:t>
+        <w:t xml:space="preserve"> составления и реализации комбинационных схем логической функции на дешифраторах разного размера</w:t>
       </w:r>
       <w:r>
         <w:t xml:space="preserve">, для которых убедился в их достоверности с помощью лабораторного комплекса на основании системы </w:t>
       </w:r>
+      <w:proofErr w:type="spellStart"/>
       <w:r>
         <w:rPr>
           <w:lang w:val="en-CA"/>
         </w:rPr>
         <w:t>Logisim</w:t>
       </w:r>
+      <w:proofErr w:type="spellEnd"/>
       <w:r>
         <w:t>.</w:t>
       </w:r>
@@ -3013,15 +3052,16 @@
         <w:br w:type="page"/>
       </w:r>
     </w:p>
-    <w:bookmarkStart w:id="7" w:name="_Toc530682977" w:displacedByCustomXml="next"/>
+    <w:bookmarkStart w:id="8" w:name="_Toc532493135" w:displacedByCustomXml="next"/>
+    <w:bookmarkStart w:id="9" w:name="_Toc531333315" w:displacedByCustomXml="next"/>
     <w:sdt>
       <w:sdtPr>
         <w:rPr>
           <w:b w:val="0"/>
           <w:bCs w:val="0"/>
           <w:kern w:val="0"/>
-          <w:sz w:val="28"/>
-          <w:szCs w:val="28"/>
+          <w:sz w:val="20"/>
+          <w:szCs w:val="20"/>
         </w:rPr>
         <w:id w:val="1372349027"/>
         <w:docPartObj>
@@ -3031,23 +3071,14 @@
       </w:sdtPr>
       <w:sdtEndPr/>
       <w:sdtContent>
-        <w:bookmarkEnd w:id="7" w:displacedByCustomXml="prev"/>
         <w:p>
           <w:pPr>
             <w:pStyle w:val="1"/>
-            <w:rPr>
-              <w:sz w:val="28"/>
-              <w:szCs w:val="28"/>
-            </w:rPr>
           </w:pPr>
           <w:r>
-            <w:rPr>
-              <w:sz w:val="28"/>
-              <w:szCs w:val="28"/>
-            </w:rPr>
             <w:t>Список информационных источников</w:t>
           </w:r>
-          <w:bookmarkStart w:id="8" w:name="_GoBack"/>
+          <w:bookmarkEnd w:id="9"/>
           <w:bookmarkEnd w:id="8"/>
         </w:p>
         <w:sdt>
@@ -3127,18 +3158,7 @@
                   <w:sz w:val="28"/>
                   <w:szCs w:val="28"/>
                 </w:rPr>
-                <w:t xml:space="preserve">2. Смирнов Сергей Сергеевич. </w:t>
-              </w:r>
-              <w:r>
-                <w:rPr>
-                  <w:bCs/>
-                  <w:i/>
-                  <w:iCs/>
-                  <w:noProof/>
-                  <w:sz w:val="28"/>
-                  <w:szCs w:val="28"/>
-                </w:rPr>
-                <w:t xml:space="preserve">Информатика: Методические указания по выполнению практических и лабораторных работ. </w:t>
+                <w:t xml:space="preserve">2. </w:t>
               </w:r>
               <w:r>
                 <w:rPr>
@@ -3147,7 +3167,61 @@
                   <w:sz w:val="28"/>
                   <w:szCs w:val="28"/>
                 </w:rPr>
-                <w:t>б.м. : М. МИРЭА, 2018.</w:t>
+                <w:t>Смирнов С.С</w:t>
+              </w:r>
+              <w:r>
+                <w:rPr>
+                  <w:bCs/>
+                  <w:noProof/>
+                  <w:sz w:val="28"/>
+                  <w:szCs w:val="28"/>
+                </w:rPr>
+                <w:t>.</w:t>
+              </w:r>
+              <w:r>
+                <w:rPr>
+                  <w:bCs/>
+                  <w:noProof/>
+                  <w:sz w:val="28"/>
+                  <w:szCs w:val="28"/>
+                </w:rPr>
+                <w:t xml:space="preserve"> Информатика: Методические указа</w:t>
+              </w:r>
+              <w:r>
+                <w:rPr>
+                  <w:bCs/>
+                  <w:noProof/>
+                  <w:sz w:val="28"/>
+                  <w:szCs w:val="28"/>
+                </w:rPr>
+                <w:t>ния по выполнению практических и лабораторных работ / С.С. Смирнов—М., МИРЭА Российский</w:t>
+              </w:r>
+              <w:r>
+                <w:rPr>
+                  <w:bCs/>
+                  <w:noProof/>
+                  <w:sz w:val="28"/>
+                  <w:szCs w:val="28"/>
+                </w:rPr>
+                <w:t xml:space="preserve"> </w:t>
+              </w:r>
+              <w:r>
+                <w:rPr>
+                  <w:bCs/>
+                  <w:noProof/>
+                  <w:sz w:val="28"/>
+                  <w:szCs w:val="28"/>
+                </w:rPr>
+                <w:t>технологический университет, 2018. –104</w:t>
+              </w:r>
+              <w:r>
+                <w:rPr>
+                  <w:bCs/>
+                  <w:noProof/>
+                  <w:sz w:val="28"/>
+                  <w:szCs w:val="28"/>
+                </w:rPr>
+                <w:t>с.</w:t>
               </w:r>
             </w:p>
             <w:p>
@@ -3177,8 +3251,9 @@
       </w:pPr>
     </w:p>
     <w:sectPr>
-      <w:headerReference w:type="even" r:id="rId15"/>
-      <w:headerReference w:type="default" r:id="rId16"/>
+      <w:headerReference w:type="even" r:id="rId16"/>
+      <w:headerReference w:type="default" r:id="rId17"/>
+      <w:footerReference w:type="default" r:id="rId18"/>
       <w:pgSz w:w="11909" w:h="16834" w:code="9"/>
       <w:pgMar w:top="1134" w:right="851" w:bottom="1134" w:left="1418" w:header="720" w:footer="720" w:gutter="0"/>
       <w:cols w:space="60"/>
@@ -3190,7 +3265,7 @@
 </file>
 
 <file path=word/endnotes.xml><?xml version="1.0" encoding="utf-8"?>
-<w:endnotes xmlns:wpc="http://schemas.microsoft.com/office/word/2010/wordprocessingCanvas" xmlns:cx="http://schemas.microsoft.com/office/drawing/2014/chartex" xmlns:mc="http://schemas.openxmlformats.org/markup-compatibility/2006" xmlns:o="urn:schemas-microsoft-com:office:office" xmlns:r="http://schemas.openxmlformats.org/officeDocument/2006/relationships" xmlns:m="http://schemas.openxmlformats.org/officeDocument/2006/math" xmlns:v="urn:schemas-microsoft-com:vml" xmlns:wp14="http://schemas.microsoft.com/office/word/2010/wordprocessingDrawing" xmlns:wp="http://schemas.openxmlformats.org/drawingml/2006/wordprocessingDrawing" xmlns:w10="urn:schemas-microsoft-com:office:word" xmlns:w="http://schemas.openxmlformats.org/wordprocessingml/2006/main" xmlns:w14="http://schemas.microsoft.com/office/word/2010/wordml" xmlns:w15="http://schemas.microsoft.com/office/word/2012/wordml" xmlns:w16se="http://schemas.microsoft.com/office/word/2015/wordml/symex" xmlns:wpg="http://schemas.microsoft.com/office/word/2010/wordprocessingGroup" xmlns:wpi="http://schemas.microsoft.com/office/word/2010/wordprocessingInk" xmlns:wne="http://schemas.microsoft.com/office/word/2006/wordml" xmlns:wps="http://schemas.microsoft.com/office/word/2010/wordprocessingShape" mc:Ignorable="w14 w15 w16se wp14">
+<w:endnotes xmlns:wpc="http://schemas.microsoft.com/office/word/2010/wordprocessingCanvas" xmlns:mc="http://schemas.openxmlformats.org/markup-compatibility/2006" xmlns:o="urn:schemas-microsoft-com:office:office" xmlns:r="http://schemas.openxmlformats.org/officeDocument/2006/relationships" xmlns:m="http://schemas.openxmlformats.org/officeDocument/2006/math" xmlns:v="urn:schemas-microsoft-com:vml" xmlns:wp14="http://schemas.microsoft.com/office/word/2010/wordprocessingDrawing" xmlns:wp="http://schemas.openxmlformats.org/drawingml/2006/wordprocessingDrawing" xmlns:w10="urn:schemas-microsoft-com:office:word" xmlns:w="http://schemas.openxmlformats.org/wordprocessingml/2006/main" xmlns:w14="http://schemas.microsoft.com/office/word/2010/wordml" xmlns:wpg="http://schemas.microsoft.com/office/word/2010/wordprocessingGroup" xmlns:wpi="http://schemas.microsoft.com/office/word/2010/wordprocessingInk" xmlns:wne="http://schemas.microsoft.com/office/word/2006/wordml" xmlns:wps="http://schemas.microsoft.com/office/word/2010/wordprocessingShape" mc:Ignorable="w14 wp14">
   <w:endnote w:type="separator" w:id="-1">
     <w:p>
       <w:r>
@@ -3210,8 +3285,81 @@
 </w:endnotes>
 </file>
 
+<file path=word/footer1.xml><?xml version="1.0" encoding="utf-8"?>
+<w:ftr xmlns:wpc="http://schemas.microsoft.com/office/word/2010/wordprocessingCanvas" xmlns:mc="http://schemas.openxmlformats.org/markup-compatibility/2006" xmlns:o="urn:schemas-microsoft-com:office:office" xmlns:r="http://schemas.openxmlformats.org/officeDocument/2006/relationships" xmlns:m="http://schemas.openxmlformats.org/officeDocument/2006/math" xmlns:v="urn:schemas-microsoft-com:vml" xmlns:wp14="http://schemas.microsoft.com/office/word/2010/wordprocessingDrawing" xmlns:wp="http://schemas.openxmlformats.org/drawingml/2006/wordprocessingDrawing" xmlns:w10="urn:schemas-microsoft-com:office:word" xmlns:w="http://schemas.openxmlformats.org/wordprocessingml/2006/main" xmlns:w14="http://schemas.microsoft.com/office/word/2010/wordml" xmlns:wpg="http://schemas.microsoft.com/office/word/2010/wordprocessingGroup" xmlns:wpi="http://schemas.microsoft.com/office/word/2010/wordprocessingInk" xmlns:wne="http://schemas.microsoft.com/office/word/2006/wordml" xmlns:wps="http://schemas.microsoft.com/office/word/2010/wordprocessingShape" mc:Ignorable="w14 wp14">
+  <w:sdt>
+    <w:sdtPr>
+      <w:id w:val="1104924330"/>
+      <w:docPartObj>
+        <w:docPartGallery w:val="Page Numbers (Bottom of Page)"/>
+        <w:docPartUnique/>
+      </w:docPartObj>
+    </w:sdtPr>
+    <w:sdtEndPr>
+      <w:rPr>
+        <w:sz w:val="28"/>
+        <w:szCs w:val="28"/>
+      </w:rPr>
+    </w:sdtEndPr>
+    <w:sdtContent>
+      <w:p>
+        <w:pPr>
+          <w:pStyle w:val="a6"/>
+          <w:jc w:val="right"/>
+          <w:rPr>
+            <w:sz w:val="28"/>
+            <w:szCs w:val="28"/>
+          </w:rPr>
+        </w:pPr>
+        <w:r>
+          <w:rPr>
+            <w:sz w:val="28"/>
+            <w:szCs w:val="28"/>
+          </w:rPr>
+          <w:fldChar w:fldCharType="begin"/>
+        </w:r>
+        <w:r>
+          <w:rPr>
+            <w:sz w:val="28"/>
+            <w:szCs w:val="28"/>
+          </w:rPr>
+          <w:instrText>PAGE   \* MERGEFORMAT</w:instrText>
+        </w:r>
+        <w:r>
+          <w:rPr>
+            <w:sz w:val="28"/>
+            <w:szCs w:val="28"/>
+          </w:rPr>
+          <w:fldChar w:fldCharType="separate"/>
+        </w:r>
+        <w:r>
+          <w:rPr>
+            <w:noProof/>
+            <w:sz w:val="28"/>
+            <w:szCs w:val="28"/>
+          </w:rPr>
+          <w:t>3</w:t>
+        </w:r>
+        <w:r>
+          <w:rPr>
+            <w:sz w:val="28"/>
+            <w:szCs w:val="28"/>
+          </w:rPr>
+          <w:fldChar w:fldCharType="end"/>
+        </w:r>
+      </w:p>
+    </w:sdtContent>
+  </w:sdt>
+  <w:p>
+    <w:pPr>
+      <w:pStyle w:val="a6"/>
+    </w:pPr>
+  </w:p>
+</w:ftr>
+</file>
+
 <file path=word/footnotes.xml><?xml version="1.0" encoding="utf-8"?>
-<w:footnotes xmlns:wpc="http://schemas.microsoft.com/office/word/2010/wordprocessingCanvas" xmlns:cx="http://schemas.microsoft.com/office/drawing/2014/chartex" xmlns:mc="http://schemas.openxmlformats.org/markup-compatibility/2006" xmlns:o="urn:schemas-microsoft-com:office:office" xmlns:r="http://schemas.openxmlformats.org/officeDocument/2006/relationships" xmlns:m="http://schemas.openxmlformats.org/officeDocument/2006/math" xmlns:v="urn:schemas-microsoft-com:vml" xmlns:wp14="http://schemas.microsoft.com/office/word/2010/wordprocessingDrawing" xmlns:wp="http://schemas.openxmlformats.org/drawingml/2006/wordprocessingDrawing" xmlns:w10="urn:schemas-microsoft-com:office:word" xmlns:w="http://schemas.openxmlformats.org/wordprocessingml/2006/main" xmlns:w14="http://schemas.microsoft.com/office/word/2010/wordml" xmlns:w15="http://schemas.microsoft.com/office/word/2012/wordml" xmlns:w16se="http://schemas.microsoft.com/office/word/2015/wordml/symex" xmlns:wpg="http://schemas.microsoft.com/office/word/2010/wordprocessingGroup" xmlns:wpi="http://schemas.microsoft.com/office/word/2010/wordprocessingInk" xmlns:wne="http://schemas.microsoft.com/office/word/2006/wordml" xmlns:wps="http://schemas.microsoft.com/office/word/2010/wordprocessingShape" mc:Ignorable="w14 w15 w16se wp14">
+<w:footnotes xmlns:wpc="http://schemas.microsoft.com/office/word/2010/wordprocessingCanvas" xmlns:mc="http://schemas.openxmlformats.org/markup-compatibility/2006" xmlns:o="urn:schemas-microsoft-com:office:office" xmlns:r="http://schemas.openxmlformats.org/officeDocument/2006/relationships" xmlns:m="http://schemas.openxmlformats.org/officeDocument/2006/math" xmlns:v="urn:schemas-microsoft-com:vml" xmlns:wp14="http://schemas.microsoft.com/office/word/2010/wordprocessingDrawing" xmlns:wp="http://schemas.openxmlformats.org/drawingml/2006/wordprocessingDrawing" xmlns:w10="urn:schemas-microsoft-com:office:word" xmlns:w="http://schemas.openxmlformats.org/wordprocessingml/2006/main" xmlns:w14="http://schemas.microsoft.com/office/word/2010/wordml" xmlns:wpg="http://schemas.microsoft.com/office/word/2010/wordprocessingGroup" xmlns:wpi="http://schemas.microsoft.com/office/word/2010/wordprocessingInk" xmlns:wne="http://schemas.microsoft.com/office/word/2006/wordml" xmlns:wps="http://schemas.microsoft.com/office/word/2010/wordprocessingShape" mc:Ignorable="w14 wp14">
   <w:footnote w:type="separator" w:id="-1">
     <w:p>
       <w:r>
@@ -3232,7 +3380,7 @@
 </file>
 
 <file path=word/header1.xml><?xml version="1.0" encoding="utf-8"?>
-<w:hdr xmlns:wpc="http://schemas.microsoft.com/office/word/2010/wordprocessingCanvas" xmlns:cx="http://schemas.microsoft.com/office/drawing/2014/chartex" xmlns:mc="http://schemas.openxmlformats.org/markup-compatibility/2006" xmlns:o="urn:schemas-microsoft-com:office:office" xmlns:r="http://schemas.openxmlformats.org/officeDocument/2006/relationships" xmlns:m="http://schemas.openxmlformats.org/officeDocument/2006/math" xmlns:v="urn:schemas-microsoft-com:vml" xmlns:wp14="http://schemas.microsoft.com/office/word/2010/wordprocessingDrawing" xmlns:wp="http://schemas.openxmlformats.org/drawingml/2006/wordprocessingDrawing" xmlns:w10="urn:schemas-microsoft-com:office:word" xmlns:w="http://schemas.openxmlformats.org/wordprocessingml/2006/main" xmlns:w14="http://schemas.microsoft.com/office/word/2010/wordml" xmlns:w15="http://schemas.microsoft.com/office/word/2012/wordml" xmlns:w16se="http://schemas.microsoft.com/office/word/2015/wordml/symex" xmlns:wpg="http://schemas.microsoft.com/office/word/2010/wordprocessingGroup" xmlns:wpi="http://schemas.microsoft.com/office/word/2010/wordprocessingInk" xmlns:wne="http://schemas.microsoft.com/office/word/2006/wordml" xmlns:wps="http://schemas.microsoft.com/office/word/2010/wordprocessingShape" mc:Ignorable="w14 w15 w16se wp14">
+<w:hdr xmlns:wpc="http://schemas.microsoft.com/office/word/2010/wordprocessingCanvas" xmlns:mc="http://schemas.openxmlformats.org/markup-compatibility/2006" xmlns:o="urn:schemas-microsoft-com:office:office" xmlns:r="http://schemas.openxmlformats.org/officeDocument/2006/relationships" xmlns:m="http://schemas.openxmlformats.org/officeDocument/2006/math" xmlns:v="urn:schemas-microsoft-com:vml" xmlns:wp14="http://schemas.microsoft.com/office/word/2010/wordprocessingDrawing" xmlns:wp="http://schemas.openxmlformats.org/drawingml/2006/wordprocessingDrawing" xmlns:w10="urn:schemas-microsoft-com:office:word" xmlns:w="http://schemas.openxmlformats.org/wordprocessingml/2006/main" xmlns:w14="http://schemas.microsoft.com/office/word/2010/wordml" xmlns:wpg="http://schemas.microsoft.com/office/word/2010/wordprocessingGroup" xmlns:wpi="http://schemas.microsoft.com/office/word/2010/wordprocessingInk" xmlns:wne="http://schemas.microsoft.com/office/word/2006/wordml" xmlns:wps="http://schemas.microsoft.com/office/word/2010/wordprocessingShape" mc:Ignorable="w14 wp14">
   <w:p>
     <w:pPr>
       <w:pStyle w:val="a3"/>
@@ -3284,7 +3432,7 @@
 </file>
 
 <file path=word/header2.xml><?xml version="1.0" encoding="utf-8"?>
-<w:hdr xmlns:wpc="http://schemas.microsoft.com/office/word/2010/wordprocessingCanvas" xmlns:cx="http://schemas.microsoft.com/office/drawing/2014/chartex" xmlns:mc="http://schemas.openxmlformats.org/markup-compatibility/2006" xmlns:o="urn:schemas-microsoft-com:office:office" xmlns:r="http://schemas.openxmlformats.org/officeDocument/2006/relationships" xmlns:m="http://schemas.openxmlformats.org/officeDocument/2006/math" xmlns:v="urn:schemas-microsoft-com:vml" xmlns:wp14="http://schemas.microsoft.com/office/word/2010/wordprocessingDrawing" xmlns:wp="http://schemas.openxmlformats.org/drawingml/2006/wordprocessingDrawing" xmlns:w10="urn:schemas-microsoft-com:office:word" xmlns:w="http://schemas.openxmlformats.org/wordprocessingml/2006/main" xmlns:w14="http://schemas.microsoft.com/office/word/2010/wordml" xmlns:w15="http://schemas.microsoft.com/office/word/2012/wordml" xmlns:w16se="http://schemas.microsoft.com/office/word/2015/wordml/symex" xmlns:wpg="http://schemas.microsoft.com/office/word/2010/wordprocessingGroup" xmlns:wpi="http://schemas.microsoft.com/office/word/2010/wordprocessingInk" xmlns:wne="http://schemas.microsoft.com/office/word/2006/wordml" xmlns:wps="http://schemas.microsoft.com/office/word/2010/wordprocessingShape" mc:Ignorable="w14 w15 w16se wp14">
+<w:hdr xmlns:wpc="http://schemas.microsoft.com/office/word/2010/wordprocessingCanvas" xmlns:mc="http://schemas.openxmlformats.org/markup-compatibility/2006" xmlns:o="urn:schemas-microsoft-com:office:office" xmlns:r="http://schemas.openxmlformats.org/officeDocument/2006/relationships" xmlns:m="http://schemas.openxmlformats.org/officeDocument/2006/math" xmlns:v="urn:schemas-microsoft-com:vml" xmlns:wp14="http://schemas.microsoft.com/office/word/2010/wordprocessingDrawing" xmlns:wp="http://schemas.openxmlformats.org/drawingml/2006/wordprocessingDrawing" xmlns:w10="urn:schemas-microsoft-com:office:word" xmlns:w="http://schemas.openxmlformats.org/wordprocessingml/2006/main" xmlns:w14="http://schemas.microsoft.com/office/word/2010/wordml" xmlns:wpg="http://schemas.microsoft.com/office/word/2010/wordprocessingGroup" xmlns:wpi="http://schemas.microsoft.com/office/word/2010/wordprocessingInk" xmlns:wne="http://schemas.microsoft.com/office/word/2006/wordml" xmlns:wps="http://schemas.microsoft.com/office/word/2010/wordprocessingShape" mc:Ignorable="w14 wp14">
   <w:p>
     <w:pPr>
       <w:pStyle w:val="a3"/>
@@ -3304,8 +3452,8 @@
 </file>
 
 <file path=word/numbering.xml><?xml version="1.0" encoding="utf-8"?>
-<w:numbering xmlns:wpc="http://schemas.microsoft.com/office/word/2010/wordprocessingCanvas" xmlns:cx="http://schemas.microsoft.com/office/drawing/2014/chartex" xmlns:mc="http://schemas.openxmlformats.org/markup-compatibility/2006" xmlns:o="urn:schemas-microsoft-com:office:office" xmlns:r="http://schemas.openxmlformats.org/officeDocument/2006/relationships" xmlns:m="http://schemas.openxmlformats.org/officeDocument/2006/math" xmlns:v="urn:schemas-microsoft-com:vml" xmlns:wp14="http://schemas.microsoft.com/office/word/2010/wordprocessingDrawing" xmlns:wp="http://schemas.openxmlformats.org/drawingml/2006/wordprocessingDrawing" xmlns:w10="urn:schemas-microsoft-com:office:word" xmlns:w="http://schemas.openxmlformats.org/wordprocessingml/2006/main" xmlns:w14="http://schemas.microsoft.com/office/word/2010/wordml" xmlns:w15="http://schemas.microsoft.com/office/word/2012/wordml" xmlns:w16se="http://schemas.microsoft.com/office/word/2015/wordml/symex" xmlns:wpg="http://schemas.microsoft.com/office/word/2010/wordprocessingGroup" xmlns:wpi="http://schemas.microsoft.com/office/word/2010/wordprocessingInk" xmlns:wne="http://schemas.microsoft.com/office/word/2006/wordml" xmlns:wps="http://schemas.microsoft.com/office/word/2010/wordprocessingShape" mc:Ignorable="w14 w15 w16se wp14">
-  <w:abstractNum w:abstractNumId="0" w15:restartNumberingAfterBreak="0">
+<w:numbering xmlns:wpc="http://schemas.microsoft.com/office/word/2010/wordprocessingCanvas" xmlns:mc="http://schemas.openxmlformats.org/markup-compatibility/2006" xmlns:o="urn:schemas-microsoft-com:office:office" xmlns:r="http://schemas.openxmlformats.org/officeDocument/2006/relationships" xmlns:m="http://schemas.openxmlformats.org/officeDocument/2006/math" xmlns:v="urn:schemas-microsoft-com:vml" xmlns:wp14="http://schemas.microsoft.com/office/word/2010/wordprocessingDrawing" xmlns:wp="http://schemas.openxmlformats.org/drawingml/2006/wordprocessingDrawing" xmlns:w10="urn:schemas-microsoft-com:office:word" xmlns:w="http://schemas.openxmlformats.org/wordprocessingml/2006/main" xmlns:w14="http://schemas.microsoft.com/office/word/2010/wordml" xmlns:wpg="http://schemas.microsoft.com/office/word/2010/wordprocessingGroup" xmlns:wpi="http://schemas.microsoft.com/office/word/2010/wordprocessingInk" xmlns:wne="http://schemas.microsoft.com/office/word/2006/wordml" xmlns:wps="http://schemas.microsoft.com/office/word/2010/wordprocessingShape" mc:Ignorable="w14 wp14">
+  <w:abstractNum w:abstractNumId="0">
     <w:nsid w:val="120C7BFF"/>
     <w:multiLevelType w:val="hybridMultilevel"/>
     <w:tmpl w:val="6BA64D9E"/>
@@ -3418,7 +3566,7 @@
       </w:rPr>
     </w:lvl>
   </w:abstractNum>
-  <w:abstractNum w:abstractNumId="1" w15:restartNumberingAfterBreak="0">
+  <w:abstractNum w:abstractNumId="1">
     <w:nsid w:val="3AE64DFD"/>
     <w:multiLevelType w:val="hybridMultilevel"/>
     <w:tmpl w:val="7264D388"/>
@@ -3541,7 +3689,7 @@
 </file>
 
 <file path=word/styles.xml><?xml version="1.0" encoding="utf-8"?>
-<w:styles xmlns:mc="http://schemas.openxmlformats.org/markup-compatibility/2006" xmlns:r="http://schemas.openxmlformats.org/officeDocument/2006/relationships" xmlns:w="http://schemas.openxmlformats.org/wordprocessingml/2006/main" xmlns:w14="http://schemas.microsoft.com/office/word/2010/wordml" xmlns:w15="http://schemas.microsoft.com/office/word/2012/wordml" xmlns:w16se="http://schemas.microsoft.com/office/word/2015/wordml/symex" mc:Ignorable="w14 w15 w16se">
+<w:styles xmlns:mc="http://schemas.openxmlformats.org/markup-compatibility/2006" xmlns:r="http://schemas.openxmlformats.org/officeDocument/2006/relationships" xmlns:w="http://schemas.openxmlformats.org/wordprocessingml/2006/main" xmlns:w14="http://schemas.microsoft.com/office/word/2010/wordml" mc:Ignorable="w14">
   <w:docDefaults>
     <w:rPrDefault>
       <w:rPr>
@@ -3557,378 +3705,146 @@
       </w:pPr>
     </w:pPrDefault>
   </w:docDefaults>
-  <w:latentStyles w:defLockedState="0" w:defUIPriority="99" w:defSemiHidden="0" w:defUnhideWhenUsed="0" w:defQFormat="0" w:count="371">
-    <w:lsdException w:name="Normal" w:uiPriority="0" w:qFormat="1"/>
-    <w:lsdException w:name="heading 1" w:uiPriority="0" w:qFormat="1"/>
-    <w:lsdException w:name="heading 2" w:semiHidden="1" w:uiPriority="9" w:unhideWhenUsed="1" w:qFormat="1"/>
-    <w:lsdException w:name="heading 3" w:semiHidden="1" w:uiPriority="9" w:unhideWhenUsed="1" w:qFormat="1"/>
-    <w:lsdException w:name="heading 4" w:semiHidden="1" w:uiPriority="9" w:unhideWhenUsed="1" w:qFormat="1"/>
-    <w:lsdException w:name="heading 5" w:semiHidden="1" w:uiPriority="9" w:unhideWhenUsed="1" w:qFormat="1"/>
-    <w:lsdException w:name="heading 6" w:semiHidden="1" w:uiPriority="9" w:unhideWhenUsed="1" w:qFormat="1"/>
-    <w:lsdException w:name="heading 7" w:semiHidden="1" w:uiPriority="9" w:unhideWhenUsed="1" w:qFormat="1"/>
-    <w:lsdException w:name="heading 8" w:semiHidden="1" w:uiPriority="9" w:unhideWhenUsed="1" w:qFormat="1"/>
-    <w:lsdException w:name="heading 9" w:semiHidden="1" w:uiPriority="9" w:unhideWhenUsed="1" w:qFormat="1"/>
-    <w:lsdException w:name="index 1" w:semiHidden="1" w:unhideWhenUsed="1"/>
-    <w:lsdException w:name="index 2" w:semiHidden="1" w:unhideWhenUsed="1"/>
-    <w:lsdException w:name="index 3" w:semiHidden="1" w:unhideWhenUsed="1"/>
-    <w:lsdException w:name="index 4" w:semiHidden="1" w:unhideWhenUsed="1"/>
-    <w:lsdException w:name="index 5" w:semiHidden="1" w:unhideWhenUsed="1"/>
-    <w:lsdException w:name="index 6" w:semiHidden="1" w:unhideWhenUsed="1"/>
-    <w:lsdException w:name="index 7" w:semiHidden="1" w:unhideWhenUsed="1"/>
-    <w:lsdException w:name="index 8" w:semiHidden="1" w:unhideWhenUsed="1"/>
-    <w:lsdException w:name="index 9" w:semiHidden="1" w:unhideWhenUsed="1"/>
-    <w:lsdException w:name="toc 1" w:semiHidden="1" w:uiPriority="39" w:unhideWhenUsed="1"/>
-    <w:lsdException w:name="toc 2" w:semiHidden="1" w:uiPriority="39" w:unhideWhenUsed="1"/>
-    <w:lsdException w:name="toc 3" w:semiHidden="1" w:uiPriority="39" w:unhideWhenUsed="1"/>
-    <w:lsdException w:name="toc 4" w:semiHidden="1" w:uiPriority="39" w:unhideWhenUsed="1"/>
-    <w:lsdException w:name="toc 5" w:semiHidden="1" w:uiPriority="39" w:unhideWhenUsed="1"/>
-    <w:lsdException w:name="toc 6" w:semiHidden="1" w:uiPriority="39" w:unhideWhenUsed="1"/>
-    <w:lsdException w:name="toc 7" w:semiHidden="1" w:uiPriority="39" w:unhideWhenUsed="1"/>
-    <w:lsdException w:name="toc 8" w:semiHidden="1" w:uiPriority="39" w:unhideWhenUsed="1"/>
-    <w:lsdException w:name="toc 9" w:semiHidden="1" w:uiPriority="39" w:unhideWhenUsed="1"/>
-    <w:lsdException w:name="Normal Indent" w:semiHidden="1" w:unhideWhenUsed="1"/>
-    <w:lsdException w:name="footnote text" w:semiHidden="1" w:unhideWhenUsed="1"/>
-    <w:lsdException w:name="annotation text" w:semiHidden="1" w:unhideWhenUsed="1"/>
-    <w:lsdException w:name="header" w:semiHidden="1" w:uiPriority="0" w:unhideWhenUsed="1"/>
-    <w:lsdException w:name="footer" w:semiHidden="1" w:uiPriority="0" w:unhideWhenUsed="1"/>
-    <w:lsdException w:name="index heading" w:semiHidden="1" w:unhideWhenUsed="1"/>
-    <w:lsdException w:name="caption" w:semiHidden="1" w:uiPriority="35" w:unhideWhenUsed="1" w:qFormat="1"/>
-    <w:lsdException w:name="table of figures" w:semiHidden="1" w:unhideWhenUsed="1"/>
-    <w:lsdException w:name="envelope address" w:semiHidden="1" w:unhideWhenUsed="1"/>
-    <w:lsdException w:name="envelope return" w:semiHidden="1" w:unhideWhenUsed="1"/>
-    <w:lsdException w:name="footnote reference" w:semiHidden="1" w:unhideWhenUsed="1"/>
-    <w:lsdException w:name="annotation reference" w:semiHidden="1" w:unhideWhenUsed="1"/>
-    <w:lsdException w:name="line number" w:semiHidden="1" w:unhideWhenUsed="1"/>
-    <w:lsdException w:name="page number" w:semiHidden="1" w:uiPriority="0" w:unhideWhenUsed="1"/>
-    <w:lsdException w:name="endnote reference" w:semiHidden="1" w:unhideWhenUsed="1"/>
-    <w:lsdException w:name="endnote text" w:semiHidden="1" w:unhideWhenUsed="1"/>
-    <w:lsdException w:name="table of authorities" w:semiHidden="1" w:unhideWhenUsed="1"/>
-    <w:lsdException w:name="macro" w:semiHidden="1" w:unhideWhenUsed="1"/>
-    <w:lsdException w:name="toa heading" w:semiHidden="1" w:unhideWhenUsed="1"/>
-    <w:lsdException w:name="List" w:semiHidden="1" w:unhideWhenUsed="1"/>
-    <w:lsdException w:name="List Bullet" w:semiHidden="1" w:unhideWhenUsed="1"/>
-    <w:lsdException w:name="List Number" w:semiHidden="1" w:unhideWhenUsed="1"/>
-    <w:lsdException w:name="List 2" w:semiHidden="1" w:unhideWhenUsed="1"/>
-    <w:lsdException w:name="List 3" w:semiHidden="1" w:unhideWhenUsed="1"/>
-    <w:lsdException w:name="List 4" w:semiHidden="1" w:unhideWhenUsed="1"/>
-    <w:lsdException w:name="List 5" w:semiHidden="1" w:unhideWhenUsed="1"/>
-    <w:lsdException w:name="List Bullet 2" w:semiHidden="1" w:unhideWhenUsed="1"/>
-    <w:lsdException w:name="List Bullet 3" w:semiHidden="1" w:unhideWhenUsed="1"/>
-    <w:lsdException w:name="List Bullet 4" w:semiHidden="1" w:unhideWhenUsed="1"/>
-    <w:lsdException w:name="List Bullet 5" w:semiHidden="1" w:unhideWhenUsed="1"/>
-    <w:lsdException w:name="List Number 2" w:semiHidden="1" w:unhideWhenUsed="1"/>
-    <w:lsdException w:name="List Number 3" w:semiHidden="1" w:unhideWhenUsed="1"/>
-    <w:lsdException w:name="List Number 4" w:semiHidden="1" w:unhideWhenUsed="1"/>
-    <w:lsdException w:name="List Number 5" w:semiHidden="1" w:unhideWhenUsed="1"/>
-    <w:lsdException w:name="Title" w:uiPriority="10" w:qFormat="1"/>
-    <w:lsdException w:name="Closing" w:semiHidden="1" w:unhideWhenUsed="1"/>
-    <w:lsdException w:name="Signature" w:semiHidden="1" w:unhideWhenUsed="1"/>
-    <w:lsdException w:name="Default Paragraph Font" w:semiHidden="1" w:uiPriority="1" w:unhideWhenUsed="1"/>
-    <w:lsdException w:name="Body Text" w:semiHidden="1" w:unhideWhenUsed="1"/>
-    <w:lsdException w:name="Body Text Indent" w:semiHidden="1" w:unhideWhenUsed="1"/>
-    <w:lsdException w:name="List Continue" w:semiHidden="1" w:unhideWhenUsed="1"/>
-    <w:lsdException w:name="List Continue 2" w:semiHidden="1" w:unhideWhenUsed="1"/>
-    <w:lsdException w:name="List Continue 3" w:semiHidden="1" w:unhideWhenUsed="1"/>
-    <w:lsdException w:name="List Continue 4" w:semiHidden="1" w:unhideWhenUsed="1"/>
-    <w:lsdException w:name="List Continue 5" w:semiHidden="1" w:unhideWhenUsed="1"/>
-    <w:lsdException w:name="Message Header" w:semiHidden="1" w:unhideWhenUsed="1"/>
-    <w:lsdException w:name="Subtitle" w:uiPriority="11" w:qFormat="1"/>
-    <w:lsdException w:name="Salutation" w:semiHidden="1" w:unhideWhenUsed="1"/>
-    <w:lsdException w:name="Date" w:semiHidden="1" w:unhideWhenUsed="1"/>
-    <w:lsdException w:name="Body Text First Indent" w:semiHidden="1" w:unhideWhenUsed="1"/>
-    <w:lsdException w:name="Body Text First Indent 2" w:semiHidden="1" w:unhideWhenUsed="1"/>
-    <w:lsdException w:name="Note Heading" w:semiHidden="1" w:unhideWhenUsed="1"/>
-    <w:lsdException w:name="Body Text 2" w:semiHidden="1" w:unhideWhenUsed="1"/>
-    <w:lsdException w:name="Body Text 3" w:semiHidden="1" w:unhideWhenUsed="1"/>
-    <w:lsdException w:name="Body Text Indent 2" w:semiHidden="1" w:unhideWhenUsed="1"/>
-    <w:lsdException w:name="Body Text Indent 3" w:semiHidden="1" w:unhideWhenUsed="1"/>
-    <w:lsdException w:name="Block Text" w:semiHidden="1" w:unhideWhenUsed="1"/>
-    <w:lsdException w:name="Hyperlink" w:semiHidden="1" w:unhideWhenUsed="1"/>
-    <w:lsdException w:name="FollowedHyperlink" w:semiHidden="1" w:unhideWhenUsed="1"/>
-    <w:lsdException w:name="Strong" w:uiPriority="22" w:qFormat="1"/>
-    <w:lsdException w:name="Emphasis" w:uiPriority="20" w:qFormat="1"/>
-    <w:lsdException w:name="Document Map" w:semiHidden="1" w:unhideWhenUsed="1"/>
-    <w:lsdException w:name="Plain Text" w:semiHidden="1" w:unhideWhenUsed="1"/>
-    <w:lsdException w:name="E-mail Signature" w:semiHidden="1" w:unhideWhenUsed="1"/>
-    <w:lsdException w:name="HTML Top of Form" w:semiHidden="1" w:unhideWhenUsed="1"/>
-    <w:lsdException w:name="HTML Bottom of Form" w:semiHidden="1" w:unhideWhenUsed="1"/>
-    <w:lsdException w:name="Normal (Web)" w:semiHidden="1" w:unhideWhenUsed="1"/>
-    <w:lsdException w:name="HTML Acronym" w:semiHidden="1" w:unhideWhenUsed="1"/>
-    <w:lsdException w:name="HTML Address" w:semiHidden="1" w:unhideWhenUsed="1"/>
-    <w:lsdException w:name="HTML Cite" w:semiHidden="1" w:unhideWhenUsed="1"/>
-    <w:lsdException w:name="HTML Code" w:semiHidden="1" w:unhideWhenUsed="1"/>
-    <w:lsdException w:name="HTML Definition" w:semiHidden="1" w:unhideWhenUsed="1"/>
-    <w:lsdException w:name="HTML Keyboard" w:semiHidden="1" w:unhideWhenUsed="1"/>
-    <w:lsdException w:name="HTML Preformatted" w:semiHidden="1" w:unhideWhenUsed="1"/>
-    <w:lsdException w:name="HTML Sample" w:semiHidden="1" w:unhideWhenUsed="1"/>
-    <w:lsdException w:name="HTML Typewriter" w:semiHidden="1" w:unhideWhenUsed="1"/>
-    <w:lsdException w:name="HTML Variable" w:semiHidden="1" w:unhideWhenUsed="1"/>
-    <w:lsdException w:name="Normal Table" w:semiHidden="1" w:unhideWhenUsed="1"/>
-    <w:lsdException w:name="annotation subject" w:semiHidden="1" w:unhideWhenUsed="1"/>
-    <w:lsdException w:name="No List" w:semiHidden="1" w:unhideWhenUsed="1"/>
-    <w:lsdException w:name="Outline List 1" w:semiHidden="1" w:unhideWhenUsed="1"/>
-    <w:lsdException w:name="Outline List 2" w:semiHidden="1" w:unhideWhenUsed="1"/>
-    <w:lsdException w:name="Outline List 3" w:semiHidden="1" w:unhideWhenUsed="1"/>
-    <w:lsdException w:name="Table Simple 1" w:semiHidden="1" w:unhideWhenUsed="1"/>
-    <w:lsdException w:name="Table Simple 2" w:semiHidden="1" w:unhideWhenUsed="1"/>
-    <w:lsdException w:name="Table Simple 3" w:semiHidden="1" w:unhideWhenUsed="1"/>
-    <w:lsdException w:name="Table Classic 1" w:semiHidden="1" w:unhideWhenUsed="1"/>
-    <w:lsdException w:name="Table Classic 2" w:semiHidden="1" w:unhideWhenUsed="1"/>
-    <w:lsdException w:name="Table Classic 3" w:semiHidden="1" w:unhideWhenUsed="1"/>
-    <w:lsdException w:name="Table Classic 4" w:semiHidden="1" w:unhideWhenUsed="1"/>
-    <w:lsdException w:name="Table Colorful 1" w:semiHidden="1" w:unhideWhenUsed="1"/>
-    <w:lsdException w:name="Table Colorful 2" w:semiHidden="1" w:unhideWhenUsed="1"/>
-    <w:lsdException w:name="Table Colorful 3" w:semiHidden="1" w:unhideWhenUsed="1"/>
-    <w:lsdException w:name="Table Columns 1" w:semiHidden="1" w:unhideWhenUsed="1"/>
-    <w:lsdException w:name="Table Columns 2" w:semiHidden="1" w:unhideWhenUsed="1"/>
-    <w:lsdException w:name="Table Columns 3" w:semiHidden="1" w:unhideWhenUsed="1"/>
-    <w:lsdException w:name="Table Columns 4" w:semiHidden="1" w:unhideWhenUsed="1"/>
-    <w:lsdException w:name="Table Columns 5" w:semiHidden="1" w:unhideWhenUsed="1"/>
-    <w:lsdException w:name="Table Grid 1" w:semiHidden="1" w:unhideWhenUsed="1"/>
-    <w:lsdException w:name="Table Grid 2" w:semiHidden="1" w:unhideWhenUsed="1"/>
-    <w:lsdException w:name="Table Grid 3" w:semiHidden="1" w:unhideWhenUsed="1"/>
-    <w:lsdException w:name="Table Grid 4" w:semiHidden="1" w:unhideWhenUsed="1"/>
-    <w:lsdException w:name="Table Grid 5" w:semiHidden="1" w:unhideWhenUsed="1"/>
-    <w:lsdException w:name="Table Grid 6" w:semiHidden="1" w:unhideWhenUsed="1"/>
-    <w:lsdException w:name="Table Grid 7" w:semiHidden="1" w:unhideWhenUsed="1"/>
-    <w:lsdException w:name="Table Grid 8" w:semiHidden="1" w:unhideWhenUsed="1"/>
-    <w:lsdException w:name="Table List 1" w:semiHidden="1" w:unhideWhenUsed="1"/>
-    <w:lsdException w:name="Table List 2" w:semiHidden="1" w:unhideWhenUsed="1"/>
-    <w:lsdException w:name="Table List 3" w:semiHidden="1" w:unhideWhenUsed="1"/>
-    <w:lsdException w:name="Table List 4" w:semiHidden="1" w:unhideWhenUsed="1"/>
-    <w:lsdException w:name="Table List 5" w:semiHidden="1" w:unhideWhenUsed="1"/>
-    <w:lsdException w:name="Table List 6" w:semiHidden="1" w:unhideWhenUsed="1"/>
-    <w:lsdException w:name="Table List 7" w:semiHidden="1" w:unhideWhenUsed="1"/>
-    <w:lsdException w:name="Table List 8" w:semiHidden="1" w:unhideWhenUsed="1"/>
-    <w:lsdException w:name="Table 3D effects 1" w:semiHidden="1" w:unhideWhenUsed="1"/>
-    <w:lsdException w:name="Table 3D effects 2" w:semiHidden="1" w:unhideWhenUsed="1"/>
-    <w:lsdException w:name="Table 3D effects 3" w:semiHidden="1" w:unhideWhenUsed="1"/>
-    <w:lsdException w:name="Table Contemporary" w:semiHidden="1" w:unhideWhenUsed="1"/>
-    <w:lsdException w:name="Table Elegant" w:semiHidden="1" w:unhideWhenUsed="1"/>
-    <w:lsdException w:name="Table Professional" w:semiHidden="1" w:unhideWhenUsed="1"/>
-    <w:lsdException w:name="Table Subtle 1" w:semiHidden="1" w:unhideWhenUsed="1"/>
-    <w:lsdException w:name="Table Subtle 2" w:semiHidden="1" w:unhideWhenUsed="1"/>
-    <w:lsdException w:name="Table Web 1" w:semiHidden="1" w:unhideWhenUsed="1"/>
-    <w:lsdException w:name="Table Web 2" w:semiHidden="1" w:unhideWhenUsed="1"/>
-    <w:lsdException w:name="Table Web 3" w:semiHidden="1" w:unhideWhenUsed="1"/>
-    <w:lsdException w:name="Balloon Text" w:semiHidden="1" w:unhideWhenUsed="1"/>
-    <w:lsdException w:name="Table Grid" w:uiPriority="59"/>
-    <w:lsdException w:name="Table Theme" w:semiHidden="1" w:unhideWhenUsed="1"/>
-    <w:lsdException w:name="Placeholder Text" w:semiHidden="1"/>
-    <w:lsdException w:name="No Spacing" w:uiPriority="1" w:qFormat="1"/>
-    <w:lsdException w:name="Light Shading" w:uiPriority="60"/>
-    <w:lsdException w:name="Light List" w:uiPriority="61"/>
-    <w:lsdException w:name="Light Grid" w:uiPriority="62"/>
-    <w:lsdException w:name="Medium Shading 1" w:uiPriority="63"/>
-    <w:lsdException w:name="Medium Shading 2" w:uiPriority="64"/>
-    <w:lsdException w:name="Medium List 1" w:uiPriority="65"/>
-    <w:lsdException w:name="Medium List 2" w:uiPriority="66"/>
-    <w:lsdException w:name="Medium Grid 1" w:uiPriority="67"/>
-    <w:lsdException w:name="Medium Grid 2" w:uiPriority="68"/>
-    <w:lsdException w:name="Medium Grid 3" w:uiPriority="69"/>
-    <w:lsdException w:name="Dark List" w:uiPriority="70"/>
-    <w:lsdException w:name="Colorful Shading" w:uiPriority="71"/>
-    <w:lsdException w:name="Colorful List" w:uiPriority="72"/>
-    <w:lsdException w:name="Colorful Grid" w:uiPriority="73"/>
-    <w:lsdException w:name="Light Shading Accent 1" w:uiPriority="60"/>
-    <w:lsdException w:name="Light List Accent 1" w:uiPriority="61"/>
-    <w:lsdException w:name="Light Grid Accent 1" w:uiPriority="62"/>
-    <w:lsdException w:name="Medium Shading 1 Accent 1" w:uiPriority="63"/>
-    <w:lsdException w:name="Medium Shading 2 Accent 1" w:uiPriority="64"/>
-    <w:lsdException w:name="Medium List 1 Accent 1" w:uiPriority="65"/>
-    <w:lsdException w:name="Revision" w:semiHidden="1"/>
-    <w:lsdException w:name="List Paragraph" w:uiPriority="34" w:qFormat="1"/>
-    <w:lsdException w:name="Quote" w:uiPriority="29" w:qFormat="1"/>
-    <w:lsdException w:name="Intense Quote" w:uiPriority="30" w:qFormat="1"/>
-    <w:lsdException w:name="Medium List 2 Accent 1" w:uiPriority="66"/>
-    <w:lsdException w:name="Medium Grid 1 Accent 1" w:uiPriority="67"/>
-    <w:lsdException w:name="Medium Grid 2 Accent 1" w:uiPriority="68"/>
-    <w:lsdException w:name="Medium Grid 3 Accent 1" w:uiPriority="69"/>
-    <w:lsdException w:name="Dark List Accent 1" w:uiPriority="70"/>
-    <w:lsdException w:name="Colorful Shading Accent 1" w:uiPriority="71"/>
-    <w:lsdException w:name="Colorful List Accent 1" w:uiPriority="72"/>
-    <w:lsdException w:name="Colorful Grid Accent 1" w:uiPriority="73"/>
-    <w:lsdException w:name="Light Shading Accent 2" w:uiPriority="60"/>
-    <w:lsdException w:name="Light List Accent 2" w:uiPriority="61"/>
-    <w:lsdException w:name="Light Grid Accent 2" w:uiPriority="62"/>
-    <w:lsdException w:name="Medium Shading 1 Accent 2" w:uiPriority="63"/>
-    <w:lsdException w:name="Medium Shading 2 Accent 2" w:uiPriority="64"/>
-    <w:lsdException w:name="Medium List 1 Accent 2" w:uiPriority="65"/>
-    <w:lsdException w:name="Medium List 2 Accent 2" w:uiPriority="66"/>
-    <w:lsdException w:name="Medium Grid 1 Accent 2" w:uiPriority="67"/>
-    <w:lsdException w:name="Medium Grid 2 Accent 2" w:uiPriority="68"/>
-    <w:lsdException w:name="Medium Grid 3 Accent 2" w:uiPriority="69"/>
-    <w:lsdException w:name="Dark List Accent 2" w:uiPriority="70"/>
-    <w:lsdException w:name="Colorful Shading Accent 2" w:uiPriority="71"/>
-    <w:lsdException w:name="Colorful List Accent 2" w:uiPriority="72"/>
-    <w:lsdException w:name="Colorful Grid Accent 2" w:uiPriority="73"/>
-    <w:lsdException w:name="Light Shading Accent 3" w:uiPriority="60"/>
-    <w:lsdException w:name="Light List Accent 3" w:uiPriority="61"/>
-    <w:lsdException w:name="Light Grid Accent 3" w:uiPriority="62"/>
-    <w:lsdException w:name="Medium Shading 1 Accent 3" w:uiPriority="63"/>
-    <w:lsdException w:name="Medium Shading 2 Accent 3" w:uiPriority="64"/>
-    <w:lsdException w:name="Medium List 1 Accent 3" w:uiPriority="65"/>
-    <w:lsdException w:name="Medium List 2 Accent 3" w:uiPriority="66"/>
-    <w:lsdException w:name="Medium Grid 1 Accent 3" w:uiPriority="67"/>
-    <w:lsdException w:name="Medium Grid 2 Accent 3" w:uiPriority="68"/>
-    <w:lsdException w:name="Medium Grid 3 Accent 3" w:uiPriority="69"/>
-    <w:lsdException w:name="Dark List Accent 3" w:uiPriority="70"/>
-    <w:lsdException w:name="Colorful Shading Accent 3" w:uiPriority="71"/>
-    <w:lsdException w:name="Colorful List Accent 3" w:uiPriority="72"/>
-    <w:lsdException w:name="Colorful Grid Accent 3" w:uiPriority="73"/>
-    <w:lsdException w:name="Light Shading Accent 4" w:uiPriority="60"/>
-    <w:lsdException w:name="Light List Accent 4" w:uiPriority="61"/>
-    <w:lsdException w:name="Light Grid Accent 4" w:uiPriority="62"/>
-    <w:lsdException w:name="Medium Shading 1 Accent 4" w:uiPriority="63"/>
-    <w:lsdException w:name="Medium Shading 2 Accent 4" w:uiPriority="64"/>
-    <w:lsdException w:name="Medium List 1 Accent 4" w:uiPriority="65"/>
-    <w:lsdException w:name="Medium List 2 Accent 4" w:uiPriority="66"/>
-    <w:lsdException w:name="Medium Grid 1 Accent 4" w:uiPriority="67"/>
-    <w:lsdException w:name="Medium Grid 2 Accent 4" w:uiPriority="68"/>
-    <w:lsdException w:name="Medium Grid 3 Accent 4" w:uiPriority="69"/>
-    <w:lsdException w:name="Dark List Accent 4" w:uiPriority="70"/>
-    <w:lsdException w:name="Colorful Shading Accent 4" w:uiPriority="71"/>
-    <w:lsdException w:name="Colorful List Accent 4" w:uiPriority="72"/>
-    <w:lsdException w:name="Colorful Grid Accent 4" w:uiPriority="73"/>
-    <w:lsdException w:name="Light Shading Accent 5" w:uiPriority="60"/>
-    <w:lsdException w:name="Light List Accent 5" w:uiPriority="61"/>
-    <w:lsdException w:name="Light Grid Accent 5" w:uiPriority="62"/>
-    <w:lsdException w:name="Medium Shading 1 Accent 5" w:uiPriority="63"/>
-    <w:lsdException w:name="Medium Shading 2 Accent 5" w:uiPriority="64"/>
-    <w:lsdException w:name="Medium List 1 Accent 5" w:uiPriority="65"/>
-    <w:lsdException w:name="Medium List 2 Accent 5" w:uiPriority="66"/>
-    <w:lsdException w:name="Medium Grid 1 Accent 5" w:uiPriority="67"/>
-    <w:lsdException w:name="Medium Grid 2 Accent 5" w:uiPriority="68"/>
-    <w:lsdException w:name="Medium Grid 3 Accent 5" w:uiPriority="69"/>
-    <w:lsdException w:name="Dark List Accent 5" w:uiPriority="70"/>
-    <w:lsdException w:name="Colorful Shading Accent 5" w:uiPriority="71"/>
-    <w:lsdException w:name="Colorful List Accent 5" w:uiPriority="72"/>
-    <w:lsdException w:name="Colorful Grid Accent 5" w:uiPriority="73"/>
-    <w:lsdException w:name="Light Shading Accent 6" w:uiPriority="60"/>
-    <w:lsdException w:name="Light List Accent 6" w:uiPriority="61"/>
-    <w:lsdException w:name="Light Grid Accent 6" w:uiPriority="62"/>
-    <w:lsdException w:name="Medium Shading 1 Accent 6" w:uiPriority="63"/>
-    <w:lsdException w:name="Medium Shading 2 Accent 6" w:uiPriority="64"/>
-    <w:lsdException w:name="Medium List 1 Accent 6" w:uiPriority="65"/>
-    <w:lsdException w:name="Medium List 2 Accent 6" w:uiPriority="66"/>
-    <w:lsdException w:name="Medium Grid 1 Accent 6" w:uiPriority="67"/>
-    <w:lsdException w:name="Medium Grid 2 Accent 6" w:uiPriority="68"/>
-    <w:lsdException w:name="Medium Grid 3 Accent 6" w:uiPriority="69"/>
-    <w:lsdException w:name="Dark List Accent 6" w:uiPriority="70"/>
-    <w:lsdException w:name="Colorful Shading Accent 6" w:uiPriority="71"/>
-    <w:lsdException w:name="Colorful List Accent 6" w:uiPriority="72"/>
-    <w:lsdException w:name="Colorful Grid Accent 6" w:uiPriority="73"/>
-    <w:lsdException w:name="Subtle Emphasis" w:uiPriority="19" w:qFormat="1"/>
-    <w:lsdException w:name="Intense Emphasis" w:uiPriority="21" w:qFormat="1"/>
-    <w:lsdException w:name="Subtle Reference" w:uiPriority="31" w:qFormat="1"/>
-    <w:lsdException w:name="Intense Reference" w:uiPriority="32" w:qFormat="1"/>
-    <w:lsdException w:name="Book Title" w:uiPriority="33" w:qFormat="1"/>
-    <w:lsdException w:name="Bibliography" w:semiHidden="1" w:uiPriority="37" w:unhideWhenUsed="1"/>
-    <w:lsdException w:name="TOC Heading" w:semiHidden="1" w:uiPriority="39" w:unhideWhenUsed="1" w:qFormat="1"/>
-    <w:lsdException w:name="Plain Table 1" w:uiPriority="41"/>
-    <w:lsdException w:name="Plain Table 2" w:uiPriority="42"/>
-    <w:lsdException w:name="Plain Table 3" w:uiPriority="43"/>
-    <w:lsdException w:name="Plain Table 4" w:uiPriority="44"/>
-    <w:lsdException w:name="Plain Table 5" w:uiPriority="45"/>
-    <w:lsdException w:name="Grid Table Light" w:uiPriority="40"/>
-    <w:lsdException w:name="Grid Table 1 Light" w:uiPriority="46"/>
-    <w:lsdException w:name="Grid Table 2" w:uiPriority="47"/>
-    <w:lsdException w:name="Grid Table 3" w:uiPriority="48"/>
-    <w:lsdException w:name="Grid Table 4" w:uiPriority="49"/>
-    <w:lsdException w:name="Grid Table 5 Dark" w:uiPriority="50"/>
-    <w:lsdException w:name="Grid Table 6 Colorful" w:uiPriority="51"/>
-    <w:lsdException w:name="Grid Table 7 Colorful" w:uiPriority="52"/>
-    <w:lsdException w:name="Grid Table 1 Light Accent 1" w:uiPriority="46"/>
-    <w:lsdException w:name="Grid Table 2 Accent 1" w:uiPriority="47"/>
-    <w:lsdException w:name="Grid Table 3 Accent 1" w:uiPriority="48"/>
-    <w:lsdException w:name="Grid Table 4 Accent 1" w:uiPriority="49"/>
-    <w:lsdException w:name="Grid Table 5 Dark Accent 1" w:uiPriority="50"/>
-    <w:lsdException w:name="Grid Table 6 Colorful Accent 1" w:uiPriority="51"/>
-    <w:lsdException w:name="Grid Table 7 Colorful Accent 1" w:uiPriority="52"/>
-    <w:lsdException w:name="Grid Table 1 Light Accent 2" w:uiPriority="46"/>
-    <w:lsdException w:name="Grid Table 2 Accent 2" w:uiPriority="47"/>
-    <w:lsdException w:name="Grid Table 3 Accent 2" w:uiPriority="48"/>
-    <w:lsdException w:name="Grid Table 4 Accent 2" w:uiPriority="49"/>
-    <w:lsdException w:name="Grid Table 5 Dark Accent 2" w:uiPriority="50"/>
-    <w:lsdException w:name="Grid Table 6 Colorful Accent 2" w:uiPriority="51"/>
-    <w:lsdException w:name="Grid Table 7 Colorful Accent 2" w:uiPriority="52"/>
-    <w:lsdException w:name="Grid Table 1 Light Accent 3" w:uiPriority="46"/>
-    <w:lsdException w:name="Grid Table 2 Accent 3" w:uiPriority="47"/>
-    <w:lsdException w:name="Grid Table 3 Accent 3" w:uiPriority="48"/>
-    <w:lsdException w:name="Grid Table 4 Accent 3" w:uiPriority="49"/>
-    <w:lsdException w:name="Grid Table 5 Dark Accent 3" w:uiPriority="50"/>
-    <w:lsdException w:name="Grid Table 6 Colorful Accent 3" w:uiPriority="51"/>
-    <w:lsdException w:name="Grid Table 7 Colorful Accent 3" w:uiPriority="52"/>
-    <w:lsdException w:name="Grid Table 1 Light Accent 4" w:uiPriority="46"/>
-    <w:lsdException w:name="Grid Table 2 Accent 4" w:uiPriority="47"/>
-    <w:lsdException w:name="Grid Table 3 Accent 4" w:uiPriority="48"/>
-    <w:lsdException w:name="Grid Table 4 Accent 4" w:uiPriority="49"/>
-    <w:lsdException w:name="Grid Table 5 Dark Accent 4" w:uiPriority="50"/>
-    <w:lsdException w:name="Grid Table 6 Colorful Accent 4" w:uiPriority="51"/>
-    <w:lsdException w:name="Grid Table 7 Colorful Accent 4" w:uiPriority="52"/>
-    <w:lsdException w:name="Grid Table 1 Light Accent 5" w:uiPriority="46"/>
-    <w:lsdException w:name="Grid Table 2 Accent 5" w:uiPriority="47"/>
-    <w:lsdException w:name="Grid Table 3 Accent 5" w:uiPriority="48"/>
-    <w:lsdException w:name="Grid Table 4 Accent 5" w:uiPriority="49"/>
-    <w:lsdException w:name="Grid Table 5 Dark Accent 5" w:uiPriority="50"/>
-    <w:lsdException w:name="Grid Table 6 Colorful Accent 5" w:uiPriority="51"/>
-    <w:lsdException w:name="Grid Table 7 Colorful Accent 5" w:uiPriority="52"/>
-    <w:lsdException w:name="Grid Table 1 Light Accent 6" w:uiPriority="46"/>
-    <w:lsdException w:name="Grid Table 2 Accent 6" w:uiPriority="47"/>
-    <w:lsdException w:name="Grid Table 3 Accent 6" w:uiPriority="48"/>
-    <w:lsdException w:name="Grid Table 4 Accent 6" w:uiPriority="49"/>
-    <w:lsdException w:name="Grid Table 5 Dark Accent 6" w:uiPriority="50"/>
-    <w:lsdException w:name="Grid Table 6 Colorful Accent 6" w:uiPriority="51"/>
-    <w:lsdException w:name="Grid Table 7 Colorful Accent 6" w:uiPriority="52"/>
-    <w:lsdException w:name="List Table 1 Light" w:uiPriority="46"/>
-    <w:lsdException w:name="List Table 2" w:uiPriority="47"/>
-    <w:lsdException w:name="List Table 3" w:uiPriority="48"/>
-    <w:lsdException w:name="List Table 4" w:uiPriority="49"/>
-    <w:lsdException w:name="List Table 5 Dark" w:uiPriority="50"/>
-    <w:lsdException w:name="List Table 6 Colorful" w:uiPriority="51"/>
-    <w:lsdException w:name="List Table 7 Colorful" w:uiPriority="52"/>
-    <w:lsdException w:name="List Table 1 Light Accent 1" w:uiPriority="46"/>
-    <w:lsdException w:name="List Table 2 Accent 1" w:uiPriority="47"/>
-    <w:lsdException w:name="List Table 3 Accent 1" w:uiPriority="48"/>
-    <w:lsdException w:name="List Table 4 Accent 1" w:uiPriority="49"/>
-    <w:lsdException w:name="List Table 5 Dark Accent 1" w:uiPriority="50"/>
-    <w:lsdException w:name="List Table 6 Colorful Accent 1" w:uiPriority="51"/>
-    <w:lsdException w:name="List Table 7 Colorful Accent 1" w:uiPriority="52"/>
-    <w:lsdException w:name="List Table 1 Light Accent 2" w:uiPriority="46"/>
-    <w:lsdException w:name="List Table 2 Accent 2" w:uiPriority="47"/>
-    <w:lsdException w:name="List Table 3 Accent 2" w:uiPriority="48"/>
-    <w:lsdException w:name="List Table 4 Accent 2" w:uiPriority="49"/>
-    <w:lsdException w:name="List Table 5 Dark Accent 2" w:uiPriority="50"/>
-    <w:lsdException w:name="List Table 6 Colorful Accent 2" w:uiPriority="51"/>
-    <w:lsdException w:name="List Table 7 Colorful Accent 2" w:uiPriority="52"/>
-    <w:lsdException w:name="List Table 1 Light Accent 3" w:uiPriority="46"/>
-    <w:lsdException w:name="List Table 2 Accent 3" w:uiPriority="47"/>
-    <w:lsdException w:name="List Table 3 Accent 3" w:uiPriority="48"/>
-    <w:lsdException w:name="List Table 4 Accent 3" w:uiPriority="49"/>
-    <w:lsdException w:name="List Table 5 Dark Accent 3" w:uiPriority="50"/>
-    <w:lsdException w:name="List Table 6 Colorful Accent 3" w:uiPriority="51"/>
-    <w:lsdException w:name="List Table 7 Colorful Accent 3" w:uiPriority="52"/>
-    <w:lsdException w:name="List Table 1 Light Accent 4" w:uiPriority="46"/>
-    <w:lsdException w:name="List Table 2 Accent 4" w:uiPriority="47"/>
-    <w:lsdException w:name="List Table 3 Accent 4" w:uiPriority="48"/>
-    <w:lsdException w:name="List Table 4 Accent 4" w:uiPriority="49"/>
-    <w:lsdException w:name="List Table 5 Dark Accent 4" w:uiPriority="50"/>
-    <w:lsdException w:name="List Table 6 Colorful Accent 4" w:uiPriority="51"/>
-    <w:lsdException w:name="List Table 7 Colorful Accent 4" w:uiPriority="52"/>
-    <w:lsdException w:name="List Table 1 Light Accent 5" w:uiPriority="46"/>
-    <w:lsdException w:name="List Table 2 Accent 5" w:uiPriority="47"/>
-    <w:lsdException w:name="List Table 3 Accent 5" w:uiPriority="48"/>
-    <w:lsdException w:name="List Table 4 Accent 5" w:uiPriority="49"/>
-    <w:lsdException w:name="List Table 5 Dark Accent 5" w:uiPriority="50"/>
-    <w:lsdException w:name="List Table 6 Colorful Accent 5" w:uiPriority="51"/>
-    <w:lsdException w:name="List Table 7 Colorful Accent 5" w:uiPriority="52"/>
-    <w:lsdException w:name="List Table 1 Light Accent 6" w:uiPriority="46"/>
-    <w:lsdException w:name="List Table 2 Accent 6" w:uiPriority="47"/>
-    <w:lsdException w:name="List Table 3 Accent 6" w:uiPriority="48"/>
-    <w:lsdException w:name="List Table 4 Accent 6" w:uiPriority="49"/>
-    <w:lsdException w:name="List Table 5 Dark Accent 6" w:uiPriority="50"/>
-    <w:lsdException w:name="List Table 6 Colorful Accent 6" w:uiPriority="51"/>
-    <w:lsdException w:name="List Table 7 Colorful Accent 6" w:uiPriority="52"/>
+  <w:latentStyles w:defLockedState="0" w:defUIPriority="99" w:defSemiHidden="1" w:defUnhideWhenUsed="1" w:defQFormat="0" w:count="267">
+    <w:lsdException w:name="Normal" w:semiHidden="0" w:uiPriority="0" w:unhideWhenUsed="0" w:qFormat="1"/>
+    <w:lsdException w:name="heading 1" w:semiHidden="0" w:uiPriority="0" w:unhideWhenUsed="0" w:qFormat="1"/>
+    <w:lsdException w:name="heading 2" w:uiPriority="9" w:qFormat="1"/>
+    <w:lsdException w:name="heading 3" w:uiPriority="9" w:qFormat="1"/>
+    <w:lsdException w:name="heading 4" w:uiPriority="9" w:qFormat="1"/>
+    <w:lsdException w:name="heading 5" w:uiPriority="9" w:qFormat="1"/>
+    <w:lsdException w:name="heading 6" w:uiPriority="9" w:qFormat="1"/>
+    <w:lsdException w:name="heading 7" w:uiPriority="9" w:qFormat="1"/>
+    <w:lsdException w:name="heading 8" w:uiPriority="9" w:qFormat="1"/>
+    <w:lsdException w:name="heading 9" w:uiPriority="9" w:qFormat="1"/>
+    <w:lsdException w:name="toc 1" w:uiPriority="39"/>
+    <w:lsdException w:name="toc 2" w:uiPriority="39"/>
+    <w:lsdException w:name="toc 3" w:uiPriority="39"/>
+    <w:lsdException w:name="toc 4" w:uiPriority="39"/>
+    <w:lsdException w:name="toc 5" w:uiPriority="39"/>
+    <w:lsdException w:name="toc 6" w:uiPriority="39"/>
+    <w:lsdException w:name="toc 7" w:uiPriority="39"/>
+    <w:lsdException w:name="toc 8" w:uiPriority="39"/>
+    <w:lsdException w:name="toc 9" w:uiPriority="39"/>
+    <w:lsdException w:name="header" w:uiPriority="0"/>
+    <w:lsdException w:name="caption" w:uiPriority="35" w:qFormat="1"/>
+    <w:lsdException w:name="page number" w:uiPriority="0"/>
+    <w:lsdException w:name="Title" w:semiHidden="0" w:uiPriority="10" w:unhideWhenUsed="0" w:qFormat="1"/>
+    <w:lsdException w:name="Default Paragraph Font" w:uiPriority="1"/>
+    <w:lsdException w:name="Subtitle" w:semiHidden="0" w:uiPriority="11" w:unhideWhenUsed="0" w:qFormat="1"/>
+    <w:lsdException w:name="Strong" w:semiHidden="0" w:uiPriority="22" w:unhideWhenUsed="0" w:qFormat="1"/>
+    <w:lsdException w:name="Emphasis" w:semiHidden="0" w:uiPriority="20" w:unhideWhenUsed="0" w:qFormat="1"/>
+    <w:lsdException w:name="Table Grid" w:semiHidden="0" w:uiPriority="59" w:unhideWhenUsed="0"/>
+    <w:lsdException w:name="Placeholder Text" w:unhideWhenUsed="0"/>
+    <w:lsdException w:name="No Spacing" w:semiHidden="0" w:uiPriority="1" w:unhideWhenUsed="0" w:qFormat="1"/>
+    <w:lsdException w:name="Light Shading" w:semiHidden="0" w:uiPriority="60" w:unhideWhenUsed="0"/>
+    <w:lsdException w:name="Light List" w:semiHidden="0" w:uiPriority="61" w:unhideWhenUsed="0"/>
+    <w:lsdException w:name="Light Grid" w:semiHidden="0" w:uiPriority="62" w:unhideWhenUsed="0"/>
+    <w:lsdException w:name="Medium Shading 1" w:semiHidden="0" w:uiPriority="63" w:unhideWhenUsed="0"/>
+    <w:lsdException w:name="Medium Shading 2" w:semiHidden="0" w:uiPriority="64" w:unhideWhenUsed="0"/>
+    <w:lsdException w:name="Medium List 1" w:semiHidden="0" w:uiPriority="65" w:unhideWhenUsed="0"/>
+    <w:lsdException w:name="Medium List 2" w:semiHidden="0" w:uiPriority="66" w:unhideWhenUsed="0"/>
+    <w:lsdException w:name="Medium Grid 1" w:semiHidden="0" w:uiPriority="67" w:unhideWhenUsed="0"/>
+    <w:lsdException w:name="Medium Grid 2" w:semiHidden="0" w:uiPriority="68" w:unhideWhenUsed="0"/>
+    <w:lsdException w:name="Medium Grid 3" w:semiHidden="0" w:uiPriority="69" w:unhideWhenUsed="0"/>
+    <w:lsdException w:name="Dark List" w:semiHidden="0" w:uiPriority="70" w:unhideWhenUsed="0"/>
+    <w:lsdException w:name="Colorful Shading" w:semiHidden="0" w:uiPriority="71" w:unhideWhenUsed="0"/>
+    <w:lsdException w:name="Colorful List" w:semiHidden="0" w:uiPriority="72" w:unhideWhenUsed="0"/>
+    <w:lsdException w:name="Colorful Grid" w:semiHidden="0" w:uiPriority="73" w:unhideWhenUsed="0"/>
+    <w:lsdException w:name="Light Shading Accent 1" w:semiHidden="0" w:uiPriority="60" w:unhideWhenUsed="0"/>
+    <w:lsdException w:name="Light List Accent 1" w:semiHidden="0" w:uiPriority="61" w:unhideWhenUsed="0"/>
+    <w:lsdException w:name="Light Grid Accent 1" w:semiHidden="0" w:uiPriority="62" w:unhideWhenUsed="0"/>
+    <w:lsdException w:name="Medium Shading 1 Accent 1" w:semiHidden="0" w:uiPriority="63" w:unhideWhenUsed="0"/>
+    <w:lsdException w:name="Medium Shading 2 Accent 1" w:semiHidden="0" w:uiPriority="64" w:unhideWhenUsed="0"/>
+    <w:lsdException w:name="Medium List 1 Accent 1" w:semiHidden="0" w:uiPriority="65" w:unhideWhenUsed="0"/>
+    <w:lsdException w:name="Revision" w:unhideWhenUsed="0"/>
+    <w:lsdException w:name="List Paragraph" w:semiHidden="0" w:uiPriority="34" w:unhideWhenUsed="0" w:qFormat="1"/>
+    <w:lsdException w:name="Quote" w:semiHidden="0" w:uiPriority="29" w:unhideWhenUsed="0" w:qFormat="1"/>
+    <w:lsdException w:name="Intense Quote" w:semiHidden="0" w:uiPriority="30" w:unhideWhenUsed="0" w:qFormat="1"/>
+    <w:lsdException w:name="Medium List 2 Accent 1" w:semiHidden="0" w:uiPriority="66" w:unhideWhenUsed="0"/>
+    <w:lsdException w:name="Medium Grid 1 Accent 1" w:semiHidden="0" w:uiPriority="67" w:unhideWhenUsed="0"/>
+    <w:lsdException w:name="Medium Grid 2 Accent 1" w:semiHidden="0" w:uiPriority="68" w:unhideWhenUsed="0"/>
+    <w:lsdException w:name="Medium Grid 3 Accent 1" w:semiHidden="0" w:uiPriority="69" w:unhideWhenUsed="0"/>
+    <w:lsdException w:name="Dark List Accent 1" w:semiHidden="0" w:uiPriority="70" w:unhideWhenUsed="0"/>
+    <w:lsdException w:name="Colorful Shading Accent 1" w:semiHidden="0" w:uiPriority="71" w:unhideWhenUsed="0"/>
+    <w:lsdException w:name="Colorful List Accent 1" w:semiHidden="0" w:uiPriority="72" w:unhideWhenUsed="0"/>
+    <w:lsdException w:name="Colorful Grid Accent 1" w:semiHidden="0" w:uiPriority="73" w:unhideWhenUsed="0"/>
+    <w:lsdException w:name="Light Shading Accent 2" w:semiHidden="0" w:uiPriority="60" w:unhideWhenUsed="0"/>
+    <w:lsdException w:name="Light List Accent 2" w:semiHidden="0" w:uiPriority="61" w:unhideWhenUsed="0"/>
+    <w:lsdException w:name="Light Grid Accent 2" w:semiHidden="0" w:uiPriority="62" w:unhideWhenUsed="0"/>
+    <w:lsdException w:name="Medium Shading 1 Accent 2" w:semiHidden="0" w:uiPriority="63" w:unhideWhenUsed="0"/>
+    <w:lsdException w:name="Medium Shading 2 Accent 2" w:semiHidden="0" w:uiPriority="64" w:unhideWhenUsed="0"/>
+    <w:lsdException w:name="Medium List 1 Accent 2" w:semiHidden="0" w:uiPriority="65" w:unhideWhenUsed="0"/>
+    <w:lsdException w:name="Medium List 2 Accent 2" w:semiHidden="0" w:uiPriority="66" w:unhideWhenUsed="0"/>
+    <w:lsdException w:name="Medium Grid 1 Accent 2" w:semiHidden="0" w:uiPriority="67" w:unhideWhenUsed="0"/>
+    <w:lsdException w:name="Medium Grid 2 Accent 2" w:semiHidden="0" w:uiPriority="68" w:unhideWhenUsed="0"/>
+    <w:lsdException w:name="Medium Grid 3 Accent 2" w:semiHidden="0" w:uiPriority="69" w:unhideWhenUsed="0"/>
+    <w:lsdException w:name="Dark List Accent 2" w:semiHidden="0" w:uiPriority="70" w:unhideWhenUsed="0"/>
+    <w:lsdException w:name="Colorful Shading Accent 2" w:semiHidden="0" w:uiPriority="71" w:unhideWhenUsed="0"/>
+    <w:lsdException w:name="Colorful List Accent 2" w:semiHidden="0" w:uiPriority="72" w:unhideWhenUsed="0"/>
+    <w:lsdException w:name="Colorful Grid Accent 2" w:semiHidden="0" w:uiPriority="73" w:unhideWhenUsed="0"/>
+    <w:lsdException w:name="Light Shading Accent 3" w:semiHidden="0" w:uiPriority="60" w:unhideWhenUsed="0"/>
+    <w:lsdException w:name="Light List Accent 3" w:semiHidden="0" w:uiPriority="61" w:unhideWhenUsed="0"/>
+    <w:lsdException w:name="Light Grid Accent 3" w:semiHidden="0" w:uiPriority="62" w:unhideWhenUsed="0"/>
+    <w:lsdException w:name="Medium Shading 1 Accent 3" w:semiHidden="0" w:uiPriority="63" w:unhideWhenUsed="0"/>
+    <w:lsdException w:name="Medium Shading 2 Accent 3" w:semiHidden="0" w:uiPriority="64" w:unhideWhenUsed="0"/>
+    <w:lsdException w:name="Medium List 1 Accent 3" w:semiHidden="0" w:uiPriority="65" w:unhideWhenUsed="0"/>
+    <w:lsdException w:name="Medium List 2 Accent 3" w:semiHidden="0" w:uiPriority="66" w:unhideWhenUsed="0"/>
+    <w:lsdException w:name="Medium Grid 1 Accent 3" w:semiHidden="0" w:uiPriority="67" w:unhideWhenUsed="0"/>
+    <w:lsdException w:name="Medium Grid 2 Accent 3" w:semiHidden="0" w:uiPriority="68" w:unhideWhenUsed="0"/>
+    <w:lsdException w:name="Medium Grid 3 Accent 3" w:semiHidden="0" w:uiPriority="69" w:unhideWhenUsed="0"/>
+    <w:lsdException w:name="Dark List Accent 3" w:semiHidden="0" w:uiPriority="70" w:unhideWhenUsed="0"/>
+    <w:lsdException w:name="Colorful Shading Accent 3" w:semiHidden="0" w:uiPriority="71" w:unhideWhenUsed="0"/>
+    <w:lsdException w:name="Colorful List Accent 3" w:semiHidden="0" w:uiPriority="72" w:unhideWhenUsed="0"/>
+    <w:lsdException w:name="Colorful Grid Accent 3" w:semiHidden="0" w:uiPriority="73" w:unhideWhenUsed="0"/>
+    <w:lsdException w:name="Light Shading Accent 4" w:semiHidden="0" w:uiPriority="60" w:unhideWhenUsed="0"/>
+    <w:lsdException w:name="Light List Accent 4" w:semiHidden="0" w:uiPriority="61" w:unhideWhenUsed="0"/>
+    <w:lsdException w:name="Light Grid Accent 4" w:semiHidden="0" w:uiPriority="62" w:unhideWhenUsed="0"/>
+    <w:lsdException w:name="Medium Shading 1 Accent 4" w:semiHidden="0" w:uiPriority="63" w:unhideWhenUsed="0"/>
+    <w:lsdException w:name="Medium Shading 2 Accent 4" w:semiHidden="0" w:uiPriority="64" w:unhideWhenUsed="0"/>
+    <w:lsdException w:name="Medium List 1 Accent 4" w:semiHidden="0" w:uiPriority="65" w:unhideWhenUsed="0"/>
+    <w:lsdException w:name="Medium List 2 Accent 4" w:semiHidden="0" w:uiPriority="66" w:unhideWhenUsed="0"/>
+    <w:lsdException w:name="Medium Grid 1 Accent 4" w:semiHidden="0" w:uiPriority="67" w:unhideWhenUsed="0"/>
+    <w:lsdException w:name="Medium Grid 2 Accent 4" w:semiHidden="0" w:uiPriority="68" w:unhideWhenUsed="0"/>
+    <w:lsdException w:name="Medium Grid 3 Accent 4" w:semiHidden="0" w:uiPriority="69" w:unhideWhenUsed="0"/>
+    <w:lsdException w:name="Dark List Accent 4" w:semiHidden="0" w:uiPriority="70" w:unhideWhenUsed="0"/>
+    <w:lsdException w:name="Colorful Shading Accent 4" w:semiHidden="0" w:uiPriority="71" w:unhideWhenUsed="0"/>
+    <w:lsdException w:name="Colorful List Accent 4" w:semiHidden="0" w:uiPriority="72" w:unhideWhenUsed="0"/>
+    <w:lsdException w:name="Colorful Grid Accent 4" w:semiHidden="0" w:uiPriority="73" w:unhideWhenUsed="0"/>
+    <w:lsdException w:name="Light Shading Accent 5" w:semiHidden="0" w:uiPriority="60" w:unhideWhenUsed="0"/>
+    <w:lsdException w:name="Light List Accent 5" w:semiHidden="0" w:uiPriority="61" w:unhideWhenUsed="0"/>
+    <w:lsdException w:name="Light Grid Accent 5" w:semiHidden="0" w:uiPriority="62" w:unhideWhenUsed="0"/>
+    <w:lsdException w:name="Medium Shading 1 Accent 5" w:semiHidden="0" w:uiPriority="63" w:unhideWhenUsed="0"/>
+    <w:lsdException w:name="Medium Shading 2 Accent 5" w:semiHidden="0" w:uiPriority="64" w:unhideWhenUsed="0"/>
+    <w:lsdException w:name="Medium List 1 Accent 5" w:semiHidden="0" w:uiPriority="65" w:unhideWhenUsed="0"/>
+    <w:lsdException w:name="Medium List 2 Accent 5" w:semiHidden="0" w:uiPriority="66" w:unhideWhenUsed="0"/>
+    <w:lsdException w:name="Medium Grid 1 Accent 5" w:semiHidden="0" w:uiPriority="67" w:unhideWhenUsed="0"/>
+    <w:lsdException w:name="Medium Grid 2 Accent 5" w:semiHidden="0" w:uiPriority="68" w:unhideWhenUsed="0"/>
+    <w:lsdException w:name="Medium Grid 3 Accent 5" w:semiHidden="0" w:uiPriority="69" w:unhideWhenUsed="0"/>
+    <w:lsdException w:name="Dark List Accent 5" w:semiHidden="0" w:uiPriority="70" w:unhideWhenUsed="0"/>
+    <w:lsdException w:name="Colorful Shading Accent 5" w:semiHidden="0" w:uiPriority="71" w:unhideWhenUsed="0"/>
+    <w:lsdException w:name="Colorful List Accent 5" w:semiHidden="0" w:uiPriority="72" w:unhideWhenUsed="0"/>
+    <w:lsdException w:name="Colorful Grid Accent 5" w:semiHidden="0" w:uiPriority="73" w:unhideWhenUsed="0"/>
+    <w:lsdException w:name="Light Shading Accent 6" w:semiHidden="0" w:uiPriority="60" w:unhideWhenUsed="0"/>
+    <w:lsdException w:name="Light List Accent 6" w:semiHidden="0" w:uiPriority="61" w:unhideWhenUsed="0"/>
+    <w:lsdException w:name="Light Grid Accent 6" w:semiHidden="0" w:uiPriority="62" w:unhideWhenUsed="0"/>
+    <w:lsdException w:name="Medium Shading 1 Accent 6" w:semiHidden="0" w:uiPriority="63" w:unhideWhenUsed="0"/>
+    <w:lsdException w:name="Medium Shading 2 Accent 6" w:semiHidden="0" w:uiPriority="64" w:unhideWhenUsed="0"/>
+    <w:lsdException w:name="Medium List 1 Accent 6" w:semiHidden="0" w:uiPriority="65" w:unhideWhenUsed="0"/>
+    <w:lsdException w:name="Medium List 2 Accent 6" w:semiHidden="0" w:uiPriority="66" w:unhideWhenUsed="0"/>
+    <w:lsdException w:name="Medium Grid 1 Accent 6" w:semiHidden="0" w:uiPriority="67" w:unhideWhenUsed="0"/>
+    <w:lsdException w:name="Medium Grid 2 Accent 6" w:semiHidden="0" w:uiPriority="68" w:unhideWhenUsed="0"/>
+    <w:lsdException w:name="Medium Grid 3 Accent 6" w:semiHidden="0" w:uiPriority="69" w:unhideWhenUsed="0"/>
+    <w:lsdException w:name="Dark List Accent 6" w:semiHidden="0" w:uiPriority="70" w:unhideWhenUsed="0"/>
+    <w:lsdException w:name="Colorful Shading Accent 6" w:semiHidden="0" w:uiPriority="71" w:unhideWhenUsed="0"/>
+    <w:lsdException w:name="Colorful List Accent 6" w:semiHidden="0" w:uiPriority="72" w:unhideWhenUsed="0"/>
+    <w:lsdException w:name="Colorful Grid Accent 6" w:semiHidden="0" w:uiPriority="73" w:unhideWhenUsed="0"/>
+    <w:lsdException w:name="Subtle Emphasis" w:semiHidden="0" w:uiPriority="19" w:unhideWhenUsed="0" w:qFormat="1"/>
+    <w:lsdException w:name="Intense Emphasis" w:semiHidden="0" w:uiPriority="21" w:unhideWhenUsed="0" w:qFormat="1"/>
+    <w:lsdException w:name="Subtle Reference" w:semiHidden="0" w:uiPriority="31" w:unhideWhenUsed="0" w:qFormat="1"/>
+    <w:lsdException w:name="Intense Reference" w:semiHidden="0" w:uiPriority="32" w:unhideWhenUsed="0" w:qFormat="1"/>
+    <w:lsdException w:name="Book Title" w:semiHidden="0" w:uiPriority="33" w:unhideWhenUsed="0" w:qFormat="1"/>
+    <w:lsdException w:name="Bibliography" w:uiPriority="37"/>
+    <w:lsdException w:name="TOC Heading" w:uiPriority="39" w:qFormat="1"/>
   </w:latentStyles>
   <w:style w:type="paragraph" w:default="1" w:styleId="a">
     <w:name w:val="Normal"/>
@@ -3954,7 +3870,7 @@
     <w:next w:val="a"/>
     <w:link w:val="10"/>
     <w:qFormat/>
-    <w:rsid w:val="004F3BF9"/>
+    <w:rsid w:val="00476977"/>
     <w:pPr>
       <w:keepNext/>
       <w:spacing w:before="240" w:after="60"/>
@@ -3965,8 +3881,8 @@
       <w:b/>
       <w:bCs/>
       <w:kern w:val="32"/>
-      <w:sz w:val="32"/>
-      <w:szCs w:val="32"/>
+      <w:sz w:val="28"/>
+      <w:szCs w:val="28"/>
     </w:rPr>
   </w:style>
   <w:style w:type="paragraph" w:styleId="2">
@@ -4024,14 +3940,14 @@
     <w:name w:val="Заголовок 1 Знак"/>
     <w:basedOn w:val="a0"/>
     <w:link w:val="1"/>
-    <w:rsid w:val="004F3BF9"/>
+    <w:rsid w:val="00476977"/>
     <w:rPr>
       <w:rFonts w:ascii="Times New Roman" w:eastAsia="Times New Roman" w:hAnsi="Times New Roman" w:cs="Times New Roman"/>
       <w:b/>
       <w:bCs/>
       <w:kern w:val="32"/>
-      <w:sz w:val="32"/>
-      <w:szCs w:val="32"/>
+      <w:sz w:val="28"/>
+      <w:szCs w:val="28"/>
       <w:lang w:eastAsia="ru-RU"/>
     </w:rPr>
   </w:style>
@@ -4068,6 +3984,7 @@
     <w:name w:val="footer"/>
     <w:basedOn w:val="a"/>
     <w:link w:val="a7"/>
+    <w:uiPriority w:val="99"/>
     <w:rsid w:val="00967BC4"/>
     <w:pPr>
       <w:tabs>
@@ -4080,6 +3997,7 @@
     <w:name w:val="Нижний колонтитул Знак"/>
     <w:basedOn w:val="a0"/>
     <w:link w:val="a6"/>
+    <w:uiPriority w:val="99"/>
     <w:rsid w:val="00967BC4"/>
     <w:rPr>
       <w:rFonts w:ascii="Times New Roman" w:eastAsia="Times New Roman" w:hAnsi="Times New Roman" w:cs="Times New Roman"/>
@@ -4137,8 +4055,507 @@
       <w:rFonts w:asciiTheme="majorHAnsi" w:eastAsiaTheme="majorEastAsia" w:hAnsiTheme="majorHAnsi" w:cstheme="majorBidi"/>
       <w:color w:val="365F91" w:themeColor="accent1" w:themeShade="BF"/>
       <w:kern w:val="0"/>
+    </w:rPr>
+  </w:style>
+  <w:style w:type="paragraph" w:styleId="11">
+    <w:name w:val="toc 1"/>
+    <w:basedOn w:val="a"/>
+    <w:next w:val="a"/>
+    <w:autoRedefine/>
+    <w:uiPriority w:val="39"/>
+    <w:unhideWhenUsed/>
+    <w:rsid w:val="00967BC4"/>
+    <w:pPr>
+      <w:spacing w:after="100"/>
+    </w:pPr>
+  </w:style>
+  <w:style w:type="character" w:styleId="ab">
+    <w:name w:val="Hyperlink"/>
+    <w:basedOn w:val="a0"/>
+    <w:uiPriority w:val="99"/>
+    <w:unhideWhenUsed/>
+    <w:rsid w:val="00967BC4"/>
+    <w:rPr>
+      <w:color w:val="0000FF" w:themeColor="hyperlink"/>
+      <w:u w:val="single"/>
+    </w:rPr>
+  </w:style>
+  <w:style w:type="character" w:customStyle="1" w:styleId="20">
+    <w:name w:val="Заголовок 2 Знак"/>
+    <w:basedOn w:val="a0"/>
+    <w:link w:val="2"/>
+    <w:uiPriority w:val="9"/>
+    <w:rsid w:val="002D6E11"/>
+    <w:rPr>
+      <w:rFonts w:asciiTheme="majorHAnsi" w:eastAsiaTheme="majorEastAsia" w:hAnsiTheme="majorHAnsi" w:cstheme="majorBidi"/>
+      <w:b/>
+      <w:bCs/>
       <w:sz w:val="28"/>
       <w:szCs w:val="28"/>
+      <w:lang w:eastAsia="ru-RU"/>
+    </w:rPr>
+  </w:style>
+  <w:style w:type="paragraph" w:customStyle="1" w:styleId="ac">
+    <w:name w:val="Основной стиль лабораторных"/>
+    <w:basedOn w:val="a"/>
+    <w:link w:val="ad"/>
+    <w:qFormat/>
+    <w:rsid w:val="008121F4"/>
+    <w:pPr>
+      <w:spacing w:before="120" w:after="120"/>
+      <w:ind w:firstLine="709"/>
+      <w:jc w:val="both"/>
+    </w:pPr>
+    <w:rPr>
+      <w:sz w:val="28"/>
+      <w:szCs w:val="28"/>
+    </w:rPr>
+  </w:style>
+  <w:style w:type="paragraph" w:customStyle="1" w:styleId="TableContents">
+    <w:name w:val="Table Contents"/>
+    <w:basedOn w:val="a"/>
+    <w:rsid w:val="00DF5FAE"/>
+    <w:pPr>
+      <w:suppressLineNumbers/>
+      <w:autoSpaceDN/>
+      <w:adjustRightInd/>
+    </w:pPr>
+    <w:rPr>
+      <w:lang w:eastAsia="ar-SA"/>
+    </w:rPr>
+  </w:style>
+  <w:style w:type="character" w:customStyle="1" w:styleId="ad">
+    <w:name w:val="Основной стиль лабораторных Знак"/>
+    <w:basedOn w:val="a0"/>
+    <w:link w:val="ac"/>
+    <w:rsid w:val="008121F4"/>
+    <w:rPr>
+      <w:rFonts w:ascii="Times New Roman" w:eastAsia="Times New Roman" w:hAnsi="Times New Roman" w:cs="Times New Roman"/>
+      <w:sz w:val="28"/>
+      <w:szCs w:val="28"/>
+      <w:lang w:eastAsia="ru-RU"/>
+    </w:rPr>
+  </w:style>
+  <w:style w:type="paragraph" w:styleId="21">
+    <w:name w:val="toc 2"/>
+    <w:basedOn w:val="a"/>
+    <w:next w:val="a"/>
+    <w:autoRedefine/>
+    <w:uiPriority w:val="39"/>
+    <w:unhideWhenUsed/>
+    <w:rsid w:val="009E1DAF"/>
+    <w:pPr>
+      <w:spacing w:after="100"/>
+      <w:ind w:left="200"/>
+    </w:pPr>
+  </w:style>
+  <w:style w:type="character" w:styleId="ae">
+    <w:name w:val="Placeholder Text"/>
+    <w:basedOn w:val="a0"/>
+    <w:uiPriority w:val="99"/>
+    <w:semiHidden/>
+    <w:rsid w:val="009E1DAF"/>
+    <w:rPr>
+      <w:color w:val="808080"/>
+    </w:rPr>
+  </w:style>
+  <w:style w:type="paragraph" w:styleId="af">
+    <w:name w:val="Bibliography"/>
+    <w:basedOn w:val="a"/>
+    <w:next w:val="a"/>
+    <w:uiPriority w:val="37"/>
+    <w:unhideWhenUsed/>
+    <w:rsid w:val="008121F4"/>
+  </w:style>
+  <w:style w:type="paragraph" w:styleId="af0">
+    <w:name w:val="caption"/>
+    <w:basedOn w:val="a"/>
+    <w:next w:val="a"/>
+    <w:uiPriority w:val="35"/>
+    <w:unhideWhenUsed/>
+    <w:qFormat/>
+    <w:rsid w:val="00C33CCD"/>
+    <w:pPr>
+      <w:spacing w:after="200"/>
+    </w:pPr>
+    <w:rPr>
+      <w:i/>
+      <w:iCs/>
+      <w:color w:val="1F497D" w:themeColor="text2"/>
+      <w:sz w:val="18"/>
+      <w:szCs w:val="18"/>
+    </w:rPr>
+  </w:style>
+</w:styles>
+</file>
+
+<file path=word/stylesWithEffects.xml><?xml version="1.0" encoding="utf-8"?>
+<w:styles xmlns:wpc="http://schemas.microsoft.com/office/word/2010/wordprocessingCanvas" xmlns:mc="http://schemas.openxmlformats.org/markup-compatibility/2006" xmlns:o="urn:schemas-microsoft-com:office:office" xmlns:r="http://schemas.openxmlformats.org/officeDocument/2006/relationships" xmlns:m="http://schemas.openxmlformats.org/officeDocument/2006/math" xmlns:v="urn:schemas-microsoft-com:vml" xmlns:wp14="http://schemas.microsoft.com/office/word/2010/wordprocessingDrawing" xmlns:wp="http://schemas.openxmlformats.org/drawingml/2006/wordprocessingDrawing" xmlns:w10="urn:schemas-microsoft-com:office:word" xmlns:w="http://schemas.openxmlformats.org/wordprocessingml/2006/main" xmlns:w14="http://schemas.microsoft.com/office/word/2010/wordml" xmlns:wpg="http://schemas.microsoft.com/office/word/2010/wordprocessingGroup" xmlns:wpi="http://schemas.microsoft.com/office/word/2010/wordprocessingInk" xmlns:wne="http://schemas.microsoft.com/office/word/2006/wordml" xmlns:wps="http://schemas.microsoft.com/office/word/2010/wordprocessingShape" mc:Ignorable="w14 wp14">
+  <w:docDefaults>
+    <w:rPrDefault>
+      <w:rPr>
+        <w:rFonts w:asciiTheme="minorHAnsi" w:eastAsiaTheme="minorHAnsi" w:hAnsiTheme="minorHAnsi" w:cstheme="minorBidi"/>
+        <w:sz w:val="22"/>
+        <w:szCs w:val="22"/>
+        <w:lang w:val="ru-RU" w:eastAsia="en-US" w:bidi="ar-SA"/>
+      </w:rPr>
+    </w:rPrDefault>
+    <w:pPrDefault>
+      <w:pPr>
+        <w:spacing w:after="200" w:line="276" w:lineRule="auto"/>
+      </w:pPr>
+    </w:pPrDefault>
+  </w:docDefaults>
+  <w:latentStyles w:defLockedState="0" w:defUIPriority="99" w:defSemiHidden="1" w:defUnhideWhenUsed="1" w:defQFormat="0" w:count="267">
+    <w:lsdException w:name="Normal" w:semiHidden="0" w:uiPriority="0" w:unhideWhenUsed="0" w:qFormat="1"/>
+    <w:lsdException w:name="heading 1" w:semiHidden="0" w:uiPriority="0" w:unhideWhenUsed="0" w:qFormat="1"/>
+    <w:lsdException w:name="heading 2" w:uiPriority="9" w:qFormat="1"/>
+    <w:lsdException w:name="heading 3" w:uiPriority="9" w:qFormat="1"/>
+    <w:lsdException w:name="heading 4" w:uiPriority="9" w:qFormat="1"/>
+    <w:lsdException w:name="heading 5" w:uiPriority="9" w:qFormat="1"/>
+    <w:lsdException w:name="heading 6" w:uiPriority="9" w:qFormat="1"/>
+    <w:lsdException w:name="heading 7" w:uiPriority="9" w:qFormat="1"/>
+    <w:lsdException w:name="heading 8" w:uiPriority="9" w:qFormat="1"/>
+    <w:lsdException w:name="heading 9" w:uiPriority="9" w:qFormat="1"/>
+    <w:lsdException w:name="toc 1" w:uiPriority="39"/>
+    <w:lsdException w:name="toc 2" w:uiPriority="39"/>
+    <w:lsdException w:name="toc 3" w:uiPriority="39"/>
+    <w:lsdException w:name="toc 4" w:uiPriority="39"/>
+    <w:lsdException w:name="toc 5" w:uiPriority="39"/>
+    <w:lsdException w:name="toc 6" w:uiPriority="39"/>
+    <w:lsdException w:name="toc 7" w:uiPriority="39"/>
+    <w:lsdException w:name="toc 8" w:uiPriority="39"/>
+    <w:lsdException w:name="toc 9" w:uiPriority="39"/>
+    <w:lsdException w:name="header" w:uiPriority="0"/>
+    <w:lsdException w:name="caption" w:uiPriority="35" w:qFormat="1"/>
+    <w:lsdException w:name="page number" w:uiPriority="0"/>
+    <w:lsdException w:name="Title" w:semiHidden="0" w:uiPriority="10" w:unhideWhenUsed="0" w:qFormat="1"/>
+    <w:lsdException w:name="Default Paragraph Font" w:uiPriority="1"/>
+    <w:lsdException w:name="Subtitle" w:semiHidden="0" w:uiPriority="11" w:unhideWhenUsed="0" w:qFormat="1"/>
+    <w:lsdException w:name="Strong" w:semiHidden="0" w:uiPriority="22" w:unhideWhenUsed="0" w:qFormat="1"/>
+    <w:lsdException w:name="Emphasis" w:semiHidden="0" w:uiPriority="20" w:unhideWhenUsed="0" w:qFormat="1"/>
+    <w:lsdException w:name="Table Grid" w:semiHidden="0" w:uiPriority="59" w:unhideWhenUsed="0"/>
+    <w:lsdException w:name="Placeholder Text" w:unhideWhenUsed="0"/>
+    <w:lsdException w:name="No Spacing" w:semiHidden="0" w:uiPriority="1" w:unhideWhenUsed="0" w:qFormat="1"/>
+    <w:lsdException w:name="Light Shading" w:semiHidden="0" w:uiPriority="60" w:unhideWhenUsed="0"/>
+    <w:lsdException w:name="Light List" w:semiHidden="0" w:uiPriority="61" w:unhideWhenUsed="0"/>
+    <w:lsdException w:name="Light Grid" w:semiHidden="0" w:uiPriority="62" w:unhideWhenUsed="0"/>
+    <w:lsdException w:name="Medium Shading 1" w:semiHidden="0" w:uiPriority="63" w:unhideWhenUsed="0"/>
+    <w:lsdException w:name="Medium Shading 2" w:semiHidden="0" w:uiPriority="64" w:unhideWhenUsed="0"/>
+    <w:lsdException w:name="Medium List 1" w:semiHidden="0" w:uiPriority="65" w:unhideWhenUsed="0"/>
+    <w:lsdException w:name="Medium List 2" w:semiHidden="0" w:uiPriority="66" w:unhideWhenUsed="0"/>
+    <w:lsdException w:name="Medium Grid 1" w:semiHidden="0" w:uiPriority="67" w:unhideWhenUsed="0"/>
+    <w:lsdException w:name="Medium Grid 2" w:semiHidden="0" w:uiPriority="68" w:unhideWhenUsed="0"/>
+    <w:lsdException w:name="Medium Grid 3" w:semiHidden="0" w:uiPriority="69" w:unhideWhenUsed="0"/>
+    <w:lsdException w:name="Dark List" w:semiHidden="0" w:uiPriority="70" w:unhideWhenUsed="0"/>
+    <w:lsdException w:name="Colorful Shading" w:semiHidden="0" w:uiPriority="71" w:unhideWhenUsed="0"/>
+    <w:lsdException w:name="Colorful List" w:semiHidden="0" w:uiPriority="72" w:unhideWhenUsed="0"/>
+    <w:lsdException w:name="Colorful Grid" w:semiHidden="0" w:uiPriority="73" w:unhideWhenUsed="0"/>
+    <w:lsdException w:name="Light Shading Accent 1" w:semiHidden="0" w:uiPriority="60" w:unhideWhenUsed="0"/>
+    <w:lsdException w:name="Light List Accent 1" w:semiHidden="0" w:uiPriority="61" w:unhideWhenUsed="0"/>
+    <w:lsdException w:name="Light Grid Accent 1" w:semiHidden="0" w:uiPriority="62" w:unhideWhenUsed="0"/>
+    <w:lsdException w:name="Medium Shading 1 Accent 1" w:semiHidden="0" w:uiPriority="63" w:unhideWhenUsed="0"/>
+    <w:lsdException w:name="Medium Shading 2 Accent 1" w:semiHidden="0" w:uiPriority="64" w:unhideWhenUsed="0"/>
+    <w:lsdException w:name="Medium List 1 Accent 1" w:semiHidden="0" w:uiPriority="65" w:unhideWhenUsed="0"/>
+    <w:lsdException w:name="Revision" w:unhideWhenUsed="0"/>
+    <w:lsdException w:name="List Paragraph" w:semiHidden="0" w:uiPriority="34" w:unhideWhenUsed="0" w:qFormat="1"/>
+    <w:lsdException w:name="Quote" w:semiHidden="0" w:uiPriority="29" w:unhideWhenUsed="0" w:qFormat="1"/>
+    <w:lsdException w:name="Intense Quote" w:semiHidden="0" w:uiPriority="30" w:unhideWhenUsed="0" w:qFormat="1"/>
+    <w:lsdException w:name="Medium List 2 Accent 1" w:semiHidden="0" w:uiPriority="66" w:unhideWhenUsed="0"/>
+    <w:lsdException w:name="Medium Grid 1 Accent 1" w:semiHidden="0" w:uiPriority="67" w:unhideWhenUsed="0"/>
+    <w:lsdException w:name="Medium Grid 2 Accent 1" w:semiHidden="0" w:uiPriority="68" w:unhideWhenUsed="0"/>
+    <w:lsdException w:name="Medium Grid 3 Accent 1" w:semiHidden="0" w:uiPriority="69" w:unhideWhenUsed="0"/>
+    <w:lsdException w:name="Dark List Accent 1" w:semiHidden="0" w:uiPriority="70" w:unhideWhenUsed="0"/>
+    <w:lsdException w:name="Colorful Shading Accent 1" w:semiHidden="0" w:uiPriority="71" w:unhideWhenUsed="0"/>
+    <w:lsdException w:name="Colorful List Accent 1" w:semiHidden="0" w:uiPriority="72" w:unhideWhenUsed="0"/>
+    <w:lsdException w:name="Colorful Grid Accent 1" w:semiHidden="0" w:uiPriority="73" w:unhideWhenUsed="0"/>
+    <w:lsdException w:name="Light Shading Accent 2" w:semiHidden="0" w:uiPriority="60" w:unhideWhenUsed="0"/>
+    <w:lsdException w:name="Light List Accent 2" w:semiHidden="0" w:uiPriority="61" w:unhideWhenUsed="0"/>
+    <w:lsdException w:name="Light Grid Accent 2" w:semiHidden="0" w:uiPriority="62" w:unhideWhenUsed="0"/>
+    <w:lsdException w:name="Medium Shading 1 Accent 2" w:semiHidden="0" w:uiPriority="63" w:unhideWhenUsed="0"/>
+    <w:lsdException w:name="Medium Shading 2 Accent 2" w:semiHidden="0" w:uiPriority="64" w:unhideWhenUsed="0"/>
+    <w:lsdException w:name="Medium List 1 Accent 2" w:semiHidden="0" w:uiPriority="65" w:unhideWhenUsed="0"/>
+    <w:lsdException w:name="Medium List 2 Accent 2" w:semiHidden="0" w:uiPriority="66" w:unhideWhenUsed="0"/>
+    <w:lsdException w:name="Medium Grid 1 Accent 2" w:semiHidden="0" w:uiPriority="67" w:unhideWhenUsed="0"/>
+    <w:lsdException w:name="Medium Grid 2 Accent 2" w:semiHidden="0" w:uiPriority="68" w:unhideWhenUsed="0"/>
+    <w:lsdException w:name="Medium Grid 3 Accent 2" w:semiHidden="0" w:uiPriority="69" w:unhideWhenUsed="0"/>
+    <w:lsdException w:name="Dark List Accent 2" w:semiHidden="0" w:uiPriority="70" w:unhideWhenUsed="0"/>
+    <w:lsdException w:name="Colorful Shading Accent 2" w:semiHidden="0" w:uiPriority="71" w:unhideWhenUsed="0"/>
+    <w:lsdException w:name="Colorful List Accent 2" w:semiHidden="0" w:uiPriority="72" w:unhideWhenUsed="0"/>
+    <w:lsdException w:name="Colorful Grid Accent 2" w:semiHidden="0" w:uiPriority="73" w:unhideWhenUsed="0"/>
+    <w:lsdException w:name="Light Shading Accent 3" w:semiHidden="0" w:uiPriority="60" w:unhideWhenUsed="0"/>
+    <w:lsdException w:name="Light List Accent 3" w:semiHidden="0" w:uiPriority="61" w:unhideWhenUsed="0"/>
+    <w:lsdException w:name="Light Grid Accent 3" w:semiHidden="0" w:uiPriority="62" w:unhideWhenUsed="0"/>
+    <w:lsdException w:name="Medium Shading 1 Accent 3" w:semiHidden="0" w:uiPriority="63" w:unhideWhenUsed="0"/>
+    <w:lsdException w:name="Medium Shading 2 Accent 3" w:semiHidden="0" w:uiPriority="64" w:unhideWhenUsed="0"/>
+    <w:lsdException w:name="Medium List 1 Accent 3" w:semiHidden="0" w:uiPriority="65" w:unhideWhenUsed="0"/>
+    <w:lsdException w:name="Medium List 2 Accent 3" w:semiHidden="0" w:uiPriority="66" w:unhideWhenUsed="0"/>
+    <w:lsdException w:name="Medium Grid 1 Accent 3" w:semiHidden="0" w:uiPriority="67" w:unhideWhenUsed="0"/>
+    <w:lsdException w:name="Medium Grid 2 Accent 3" w:semiHidden="0" w:uiPriority="68" w:unhideWhenUsed="0"/>
+    <w:lsdException w:name="Medium Grid 3 Accent 3" w:semiHidden="0" w:uiPriority="69" w:unhideWhenUsed="0"/>
+    <w:lsdException w:name="Dark List Accent 3" w:semiHidden="0" w:uiPriority="70" w:unhideWhenUsed="0"/>
+    <w:lsdException w:name="Colorful Shading Accent 3" w:semiHidden="0" w:uiPriority="71" w:unhideWhenUsed="0"/>
+    <w:lsdException w:name="Colorful List Accent 3" w:semiHidden="0" w:uiPriority="72" w:unhideWhenUsed="0"/>
+    <w:lsdException w:name="Colorful Grid Accent 3" w:semiHidden="0" w:uiPriority="73" w:unhideWhenUsed="0"/>
+    <w:lsdException w:name="Light Shading Accent 4" w:semiHidden="0" w:uiPriority="60" w:unhideWhenUsed="0"/>
+    <w:lsdException w:name="Light List Accent 4" w:semiHidden="0" w:uiPriority="61" w:unhideWhenUsed="0"/>
+    <w:lsdException w:name="Light Grid Accent 4" w:semiHidden="0" w:uiPriority="62" w:unhideWhenUsed="0"/>
+    <w:lsdException w:name="Medium Shading 1 Accent 4" w:semiHidden="0" w:uiPriority="63" w:unhideWhenUsed="0"/>
+    <w:lsdException w:name="Medium Shading 2 Accent 4" w:semiHidden="0" w:uiPriority="64" w:unhideWhenUsed="0"/>
+    <w:lsdException w:name="Medium List 1 Accent 4" w:semiHidden="0" w:uiPriority="65" w:unhideWhenUsed="0"/>
+    <w:lsdException w:name="Medium List 2 Accent 4" w:semiHidden="0" w:uiPriority="66" w:unhideWhenUsed="0"/>
+    <w:lsdException w:name="Medium Grid 1 Accent 4" w:semiHidden="0" w:uiPriority="67" w:unhideWhenUsed="0"/>
+    <w:lsdException w:name="Medium Grid 2 Accent 4" w:semiHidden="0" w:uiPriority="68" w:unhideWhenUsed="0"/>
+    <w:lsdException w:name="Medium Grid 3 Accent 4" w:semiHidden="0" w:uiPriority="69" w:unhideWhenUsed="0"/>
+    <w:lsdException w:name="Dark List Accent 4" w:semiHidden="0" w:uiPriority="70" w:unhideWhenUsed="0"/>
+    <w:lsdException w:name="Colorful Shading Accent 4" w:semiHidden="0" w:uiPriority="71" w:unhideWhenUsed="0"/>
+    <w:lsdException w:name="Colorful List Accent 4" w:semiHidden="0" w:uiPriority="72" w:unhideWhenUsed="0"/>
+    <w:lsdException w:name="Colorful Grid Accent 4" w:semiHidden="0" w:uiPriority="73" w:unhideWhenUsed="0"/>
+    <w:lsdException w:name="Light Shading Accent 5" w:semiHidden="0" w:uiPriority="60" w:unhideWhenUsed="0"/>
+    <w:lsdException w:name="Light List Accent 5" w:semiHidden="0" w:uiPriority="61" w:unhideWhenUsed="0"/>
+    <w:lsdException w:name="Light Grid Accent 5" w:semiHidden="0" w:uiPriority="62" w:unhideWhenUsed="0"/>
+    <w:lsdException w:name="Medium Shading 1 Accent 5" w:semiHidden="0" w:uiPriority="63" w:unhideWhenUsed="0"/>
+    <w:lsdException w:name="Medium Shading 2 Accent 5" w:semiHidden="0" w:uiPriority="64" w:unhideWhenUsed="0"/>
+    <w:lsdException w:name="Medium List 1 Accent 5" w:semiHidden="0" w:uiPriority="65" w:unhideWhenUsed="0"/>
+    <w:lsdException w:name="Medium List 2 Accent 5" w:semiHidden="0" w:uiPriority="66" w:unhideWhenUsed="0"/>
+    <w:lsdException w:name="Medium Grid 1 Accent 5" w:semiHidden="0" w:uiPriority="67" w:unhideWhenUsed="0"/>
+    <w:lsdException w:name="Medium Grid 2 Accent 5" w:semiHidden="0" w:uiPriority="68" w:unhideWhenUsed="0"/>
+    <w:lsdException w:name="Medium Grid 3 Accent 5" w:semiHidden="0" w:uiPriority="69" w:unhideWhenUsed="0"/>
+    <w:lsdException w:name="Dark List Accent 5" w:semiHidden="0" w:uiPriority="70" w:unhideWhenUsed="0"/>
+    <w:lsdException w:name="Colorful Shading Accent 5" w:semiHidden="0" w:uiPriority="71" w:unhideWhenUsed="0"/>
+    <w:lsdException w:name="Colorful List Accent 5" w:semiHidden="0" w:uiPriority="72" w:unhideWhenUsed="0"/>
+    <w:lsdException w:name="Colorful Grid Accent 5" w:semiHidden="0" w:uiPriority="73" w:unhideWhenUsed="0"/>
+    <w:lsdException w:name="Light Shading Accent 6" w:semiHidden="0" w:uiPriority="60" w:unhideWhenUsed="0"/>
+    <w:lsdException w:name="Light List Accent 6" w:semiHidden="0" w:uiPriority="61" w:unhideWhenUsed="0"/>
+    <w:lsdException w:name="Light Grid Accent 6" w:semiHidden="0" w:uiPriority="62" w:unhideWhenUsed="0"/>
+    <w:lsdException w:name="Medium Shading 1 Accent 6" w:semiHidden="0" w:uiPriority="63" w:unhideWhenUsed="0"/>
+    <w:lsdException w:name="Medium Shading 2 Accent 6" w:semiHidden="0" w:uiPriority="64" w:unhideWhenUsed="0"/>
+    <w:lsdException w:name="Medium List 1 Accent 6" w:semiHidden="0" w:uiPriority="65" w:unhideWhenUsed="0"/>
+    <w:lsdException w:name="Medium List 2 Accent 6" w:semiHidden="0" w:uiPriority="66" w:unhideWhenUsed="0"/>
+    <w:lsdException w:name="Medium Grid 1 Accent 6" w:semiHidden="0" w:uiPriority="67" w:unhideWhenUsed="0"/>
+    <w:lsdException w:name="Medium Grid 2 Accent 6" w:semiHidden="0" w:uiPriority="68" w:unhideWhenUsed="0"/>
+    <w:lsdException w:name="Medium Grid 3 Accent 6" w:semiHidden="0" w:uiPriority="69" w:unhideWhenUsed="0"/>
+    <w:lsdException w:name="Dark List Accent 6" w:semiHidden="0" w:uiPriority="70" w:unhideWhenUsed="0"/>
+    <w:lsdException w:name="Colorful Shading Accent 6" w:semiHidden="0" w:uiPriority="71" w:unhideWhenUsed="0"/>
+    <w:lsdException w:name="Colorful List Accent 6" w:semiHidden="0" w:uiPriority="72" w:unhideWhenUsed="0"/>
+    <w:lsdException w:name="Colorful Grid Accent 6" w:semiHidden="0" w:uiPriority="73" w:unhideWhenUsed="0"/>
+    <w:lsdException w:name="Subtle Emphasis" w:semiHidden="0" w:uiPriority="19" w:unhideWhenUsed="0" w:qFormat="1"/>
+    <w:lsdException w:name="Intense Emphasis" w:semiHidden="0" w:uiPriority="21" w:unhideWhenUsed="0" w:qFormat="1"/>
+    <w:lsdException w:name="Subtle Reference" w:semiHidden="0" w:uiPriority="31" w:unhideWhenUsed="0" w:qFormat="1"/>
+    <w:lsdException w:name="Intense Reference" w:semiHidden="0" w:uiPriority="32" w:unhideWhenUsed="0" w:qFormat="1"/>
+    <w:lsdException w:name="Book Title" w:semiHidden="0" w:uiPriority="33" w:unhideWhenUsed="0" w:qFormat="1"/>
+    <w:lsdException w:name="Bibliography" w:uiPriority="37"/>
+    <w:lsdException w:name="TOC Heading" w:uiPriority="39" w:qFormat="1"/>
+  </w:latentStyles>
+  <w:style w:type="paragraph" w:default="1" w:styleId="a">
+    <w:name w:val="Normal"/>
+    <w:qFormat/>
+    <w:rsid w:val="00967BC4"/>
+    <w:pPr>
+      <w:widowControl w:val="0"/>
+      <w:autoSpaceDE w:val="0"/>
+      <w:autoSpaceDN w:val="0"/>
+      <w:adjustRightInd w:val="0"/>
+      <w:spacing w:after="0" w:line="240" w:lineRule="auto"/>
+    </w:pPr>
+    <w:rPr>
+      <w:rFonts w:ascii="Times New Roman" w:eastAsia="Times New Roman" w:hAnsi="Times New Roman" w:cs="Times New Roman"/>
+      <w:sz w:val="20"/>
+      <w:szCs w:val="20"/>
+      <w:lang w:eastAsia="ru-RU"/>
+    </w:rPr>
+  </w:style>
+  <w:style w:type="paragraph" w:styleId="1">
+    <w:name w:val="heading 1"/>
+    <w:basedOn w:val="a"/>
+    <w:next w:val="a"/>
+    <w:link w:val="10"/>
+    <w:qFormat/>
+    <w:rsid w:val="00476977"/>
+    <w:pPr>
+      <w:keepNext/>
+      <w:spacing w:before="240" w:after="60"/>
+      <w:jc w:val="center"/>
+      <w:outlineLvl w:val="0"/>
+    </w:pPr>
+    <w:rPr>
+      <w:b/>
+      <w:bCs/>
+      <w:kern w:val="32"/>
+      <w:sz w:val="28"/>
+      <w:szCs w:val="28"/>
+    </w:rPr>
+  </w:style>
+  <w:style w:type="paragraph" w:styleId="2">
+    <w:name w:val="heading 2"/>
+    <w:basedOn w:val="a"/>
+    <w:next w:val="a"/>
+    <w:link w:val="20"/>
+    <w:uiPriority w:val="9"/>
+    <w:unhideWhenUsed/>
+    <w:qFormat/>
+    <w:rsid w:val="002D6E11"/>
+    <w:pPr>
+      <w:keepNext/>
+      <w:keepLines/>
+      <w:spacing w:before="200"/>
+      <w:jc w:val="center"/>
+      <w:outlineLvl w:val="1"/>
+    </w:pPr>
+    <w:rPr>
+      <w:rFonts w:asciiTheme="majorHAnsi" w:eastAsiaTheme="majorEastAsia" w:hAnsiTheme="majorHAnsi" w:cstheme="majorBidi"/>
+      <w:b/>
+      <w:bCs/>
+      <w:sz w:val="28"/>
+      <w:szCs w:val="28"/>
+    </w:rPr>
+  </w:style>
+  <w:style w:type="character" w:default="1" w:styleId="a0">
+    <w:name w:val="Default Paragraph Font"/>
+    <w:uiPriority w:val="1"/>
+    <w:semiHidden/>
+    <w:unhideWhenUsed/>
+  </w:style>
+  <w:style w:type="table" w:default="1" w:styleId="a1">
+    <w:name w:val="Normal Table"/>
+    <w:uiPriority w:val="99"/>
+    <w:semiHidden/>
+    <w:unhideWhenUsed/>
+    <w:tblPr>
+      <w:tblInd w:w="0" w:type="dxa"/>
+      <w:tblCellMar>
+        <w:top w:w="0" w:type="dxa"/>
+        <w:left w:w="108" w:type="dxa"/>
+        <w:bottom w:w="0" w:type="dxa"/>
+        <w:right w:w="108" w:type="dxa"/>
+      </w:tblCellMar>
+    </w:tblPr>
+  </w:style>
+  <w:style w:type="numbering" w:default="1" w:styleId="a2">
+    <w:name w:val="No List"/>
+    <w:uiPriority w:val="99"/>
+    <w:semiHidden/>
+    <w:unhideWhenUsed/>
+  </w:style>
+  <w:style w:type="character" w:customStyle="1" w:styleId="10">
+    <w:name w:val="Заголовок 1 Знак"/>
+    <w:basedOn w:val="a0"/>
+    <w:link w:val="1"/>
+    <w:rsid w:val="00476977"/>
+    <w:rPr>
+      <w:rFonts w:ascii="Times New Roman" w:eastAsia="Times New Roman" w:hAnsi="Times New Roman" w:cs="Times New Roman"/>
+      <w:b/>
+      <w:bCs/>
+      <w:kern w:val="32"/>
+      <w:sz w:val="28"/>
+      <w:szCs w:val="28"/>
+      <w:lang w:eastAsia="ru-RU"/>
+    </w:rPr>
+  </w:style>
+  <w:style w:type="paragraph" w:styleId="a3">
+    <w:name w:val="header"/>
+    <w:basedOn w:val="a"/>
+    <w:link w:val="a4"/>
+    <w:rsid w:val="00967BC4"/>
+    <w:pPr>
+      <w:tabs>
+        <w:tab w:val="center" w:pos="4677"/>
+        <w:tab w:val="right" w:pos="9355"/>
+      </w:tabs>
+    </w:pPr>
+  </w:style>
+  <w:style w:type="character" w:customStyle="1" w:styleId="a4">
+    <w:name w:val="Верхний колонтитул Знак"/>
+    <w:basedOn w:val="a0"/>
+    <w:link w:val="a3"/>
+    <w:rsid w:val="00967BC4"/>
+    <w:rPr>
+      <w:rFonts w:ascii="Times New Roman" w:eastAsia="Times New Roman" w:hAnsi="Times New Roman" w:cs="Times New Roman"/>
+      <w:sz w:val="20"/>
+      <w:szCs w:val="20"/>
+      <w:lang w:eastAsia="ru-RU"/>
+    </w:rPr>
+  </w:style>
+  <w:style w:type="character" w:styleId="a5">
+    <w:name w:val="page number"/>
+    <w:basedOn w:val="a0"/>
+    <w:rsid w:val="00967BC4"/>
+  </w:style>
+  <w:style w:type="paragraph" w:styleId="a6">
+    <w:name w:val="footer"/>
+    <w:basedOn w:val="a"/>
+    <w:link w:val="a7"/>
+    <w:uiPriority w:val="99"/>
+    <w:rsid w:val="00967BC4"/>
+    <w:pPr>
+      <w:tabs>
+        <w:tab w:val="center" w:pos="4677"/>
+        <w:tab w:val="right" w:pos="9355"/>
+      </w:tabs>
+    </w:pPr>
+  </w:style>
+  <w:style w:type="character" w:customStyle="1" w:styleId="a7">
+    <w:name w:val="Нижний колонтитул Знак"/>
+    <w:basedOn w:val="a0"/>
+    <w:link w:val="a6"/>
+    <w:uiPriority w:val="99"/>
+    <w:rsid w:val="00967BC4"/>
+    <w:rPr>
+      <w:rFonts w:ascii="Times New Roman" w:eastAsia="Times New Roman" w:hAnsi="Times New Roman" w:cs="Times New Roman"/>
+      <w:sz w:val="20"/>
+      <w:szCs w:val="20"/>
+      <w:lang w:eastAsia="ru-RU"/>
+    </w:rPr>
+  </w:style>
+  <w:style w:type="paragraph" w:styleId="a8">
+    <w:name w:val="Balloon Text"/>
+    <w:basedOn w:val="a"/>
+    <w:link w:val="a9"/>
+    <w:uiPriority w:val="99"/>
+    <w:semiHidden/>
+    <w:unhideWhenUsed/>
+    <w:rsid w:val="00967BC4"/>
+    <w:rPr>
+      <w:rFonts w:ascii="Tahoma" w:hAnsi="Tahoma" w:cs="Tahoma"/>
+      <w:sz w:val="16"/>
+      <w:szCs w:val="16"/>
+    </w:rPr>
+  </w:style>
+  <w:style w:type="character" w:customStyle="1" w:styleId="a9">
+    <w:name w:val="Текст выноски Знак"/>
+    <w:basedOn w:val="a0"/>
+    <w:link w:val="a8"/>
+    <w:uiPriority w:val="99"/>
+    <w:semiHidden/>
+    <w:rsid w:val="00967BC4"/>
+    <w:rPr>
+      <w:rFonts w:ascii="Tahoma" w:eastAsia="Times New Roman" w:hAnsi="Tahoma" w:cs="Tahoma"/>
+      <w:sz w:val="16"/>
+      <w:szCs w:val="16"/>
+      <w:lang w:eastAsia="ru-RU"/>
+    </w:rPr>
+  </w:style>
+  <w:style w:type="paragraph" w:styleId="aa">
+    <w:name w:val="TOC Heading"/>
+    <w:basedOn w:val="1"/>
+    <w:next w:val="a"/>
+    <w:uiPriority w:val="39"/>
+    <w:unhideWhenUsed/>
+    <w:qFormat/>
+    <w:rsid w:val="00967BC4"/>
+    <w:pPr>
+      <w:keepLines/>
+      <w:widowControl/>
+      <w:autoSpaceDE/>
+      <w:autoSpaceDN/>
+      <w:adjustRightInd/>
+      <w:spacing w:before="480" w:after="0" w:line="276" w:lineRule="auto"/>
+      <w:outlineLvl w:val="9"/>
+    </w:pPr>
+    <w:rPr>
+      <w:rFonts w:asciiTheme="majorHAnsi" w:eastAsiaTheme="majorEastAsia" w:hAnsiTheme="majorHAnsi" w:cstheme="majorBidi"/>
+      <w:color w:val="365F91" w:themeColor="accent1" w:themeShade="BF"/>
+      <w:kern w:val="0"/>
     </w:rPr>
   </w:style>
   <w:style w:type="paragraph" w:styleId="11">
@@ -4592,7 +5009,7 @@
 </file>
 
 <file path=customXml/itemProps1.xml><?xml version="1.0" encoding="utf-8"?>
-<ds:datastoreItem xmlns:ds="http://schemas.openxmlformats.org/officeDocument/2006/customXml" ds:itemID="{01887422-E866-4847-AA0F-7B82AA2F9180}">
+<ds:datastoreItem xmlns:ds="http://schemas.openxmlformats.org/officeDocument/2006/customXml" ds:itemID="{B7E5C395-812D-48FB-B75B-F427D1145B12}">
   <ds:schemaRefs>
     <ds:schemaRef ds:uri="http://schemas.openxmlformats.org/officeDocument/2006/bibliography"/>
   </ds:schemaRefs>

</xml_diff>